<commit_message>
add windows10 audio driver update
</commit_message>
<xml_diff>
--- a/Windows_Audio/_Windows音频设备设计指南(目录).docx
+++ b/Windows_Audio/_Windows音频设备设计指南(目录).docx
@@ -17,7 +17,6 @@
           <w:szCs w:val="48"/>
         </w:rPr>
       </w:pPr>
-      <w:bookmarkStart w:id="0" w:name="_GoBack"/>
       <w:r>
         <w:rPr>
           <w:rFonts w:ascii="Segoe UI" w:eastAsia="Times New Roman" w:hAnsi="Segoe UI" w:cs="Segoe UI" w:hint="eastAsia"/>
@@ -52,20 +51,7 @@
           <w:sz w:val="48"/>
           <w:szCs w:val="48"/>
         </w:rPr>
-        <w:t xml:space="preserve">Audio </w:t>
-      </w:r>
-      <w:bookmarkEnd w:id="0"/>
-      <w:r>
-        <w:rPr>
-          <w:rFonts w:ascii="Segoe UI" w:eastAsia="Times New Roman" w:hAnsi="Segoe UI" w:cs="Segoe UI"/>
-          <w:b/>
-          <w:bCs/>
-          <w:color w:val="171717"/>
-          <w:kern w:val="36"/>
-          <w:sz w:val="48"/>
-          <w:szCs w:val="48"/>
-        </w:rPr>
-        <w:t>Devices Design Guide</w:t>
+        <w:t>Audio Devices Design Guide</w:t>
       </w:r>
     </w:p>
     <w:p>
@@ -274,12 +260,70 @@
         <w:spacing w:before="100" w:beforeAutospacing="1" w:after="100" w:afterAutospacing="1" w:line="240" w:lineRule="auto"/>
         <w:rPr>
           <w:rFonts w:ascii="Segoe UI" w:eastAsia="Times New Roman" w:hAnsi="Segoe UI" w:cs="Segoe UI"/>
-          <w:color w:val="171717"/>
+          <w:color w:val="FF0000"/>
           <w:sz w:val="24"/>
           <w:szCs w:val="24"/>
         </w:rPr>
       </w:pPr>
       <w:hyperlink r:id="rId6" w:history="1">
+        <w:r>
+          <w:rPr>
+            <w:rFonts w:ascii="Segoe UI" w:eastAsia="Times New Roman" w:hAnsi="Segoe UI" w:cs="Segoe UI"/>
+            <w:color w:val="FF0000"/>
+            <w:sz w:val="24"/>
+            <w:szCs w:val="24"/>
+            <w:u w:val="single"/>
+          </w:rPr>
+          <w:t>Windows 10: What's New for Audio Drivers</w:t>
+        </w:r>
+      </w:hyperlink>
+    </w:p>
+    <w:p>
+      <w:pPr>
+        <w:pStyle w:val="ListParagraph"/>
+        <w:numPr>
+          <w:ilvl w:val="0"/>
+          <w:numId w:val="2"/>
+        </w:numPr>
+        <w:shd w:val="clear" w:color="auto" w:fill="FFFFFF"/>
+        <w:spacing w:before="100" w:beforeAutospacing="1" w:after="100" w:afterAutospacing="1" w:line="240" w:lineRule="auto"/>
+        <w:rPr>
+          <w:rFonts w:ascii="Segoe UI" w:eastAsia="Times New Roman" w:hAnsi="Segoe UI" w:cs="Segoe UI"/>
+          <w:color w:val="FF0000"/>
+          <w:sz w:val="24"/>
+          <w:szCs w:val="24"/>
+        </w:rPr>
+      </w:pPr>
+      <w:hyperlink r:id="rId7" w:history="1">
+        <w:r>
+          <w:rPr>
+            <w:rFonts w:ascii="Segoe UI" w:eastAsia="Times New Roman" w:hAnsi="Segoe UI" w:cs="Segoe UI"/>
+            <w:color w:val="FF0000"/>
+            <w:sz w:val="24"/>
+            <w:szCs w:val="24"/>
+            <w:u w:val="single"/>
+          </w:rPr>
+          <w:t>Windows Audio Architecture</w:t>
+        </w:r>
+      </w:hyperlink>
+    </w:p>
+    <w:p>
+      <w:pPr>
+        <w:pStyle w:val="ListParagraph"/>
+        <w:numPr>
+          <w:ilvl w:val="0"/>
+          <w:numId w:val="2"/>
+        </w:numPr>
+        <w:shd w:val="clear" w:color="auto" w:fill="FFFFFF"/>
+        <w:spacing w:before="100" w:beforeAutospacing="1" w:after="100" w:afterAutospacing="1" w:line="240" w:lineRule="auto"/>
+        <w:rPr>
+          <w:rFonts w:ascii="Segoe UI" w:eastAsia="Times New Roman" w:hAnsi="Segoe UI" w:cs="Segoe UI"/>
+          <w:color w:val="171717"/>
+          <w:sz w:val="24"/>
+          <w:szCs w:val="24"/>
+        </w:rPr>
+      </w:pPr>
+      <w:hyperlink r:id="rId8" w:history="1">
         <w:r>
           <w:rPr>
             <w:rFonts w:ascii="Segoe UI" w:eastAsia="Times New Roman" w:hAnsi="Segoe UI" w:cs="Segoe UI"/>
@@ -288,7 +332,7 @@
             <w:szCs w:val="24"/>
             <w:u w:val="single"/>
           </w:rPr>
-          <w:t>Windows 10: What's New for Audio Drivers</w:t>
+          <w:t>Roadmap for Developing WDM Audio Drivers</w:t>
         </w:r>
       </w:hyperlink>
     </w:p>
@@ -308,7 +352,56 @@
           <w:szCs w:val="24"/>
         </w:rPr>
       </w:pPr>
-      <w:hyperlink r:id="rId7" w:history="1">
+      <w:hyperlink r:id="rId9" w:history="1">
+        <w:r>
+          <w:rPr>
+            <w:rStyle w:val="Hyperlink"/>
+            <w:rFonts w:ascii="Segoe UI" w:eastAsia="Times New Roman" w:hAnsi="Segoe UI" w:cs="Segoe UI"/>
+            <w:sz w:val="24"/>
+            <w:szCs w:val="24"/>
+          </w:rPr>
+          <w:t>Custom Audio Driver Type Decision Tree</w:t>
+        </w:r>
+      </w:hyperlink>
+    </w:p>
+    <w:p>
+      <w:pPr>
+        <w:shd w:val="clear" w:color="auto" w:fill="FFFFFF"/>
+        <w:spacing w:before="100" w:beforeAutospacing="1" w:after="100" w:afterAutospacing="1" w:line="240" w:lineRule="auto"/>
+        <w:rPr>
+          <w:rFonts w:ascii="Segoe UI" w:eastAsia="Times New Roman" w:hAnsi="Segoe UI" w:cs="Segoe UI"/>
+          <w:color w:val="171717"/>
+          <w:sz w:val="24"/>
+          <w:szCs w:val="24"/>
+        </w:rPr>
+      </w:pPr>
+      <w:r>
+        <w:rPr>
+          <w:rFonts w:asciiTheme="minorEastAsia" w:hAnsiTheme="minorEastAsia" w:cs="Segoe UI" w:hint="eastAsia"/>
+          <w:color w:val="171717"/>
+          <w:sz w:val="24"/>
+          <w:szCs w:val="24"/>
+        </w:rPr>
+        <w:t>主题:</w:t>
+      </w:r>
+    </w:p>
+    <w:p>
+      <w:pPr>
+        <w:pStyle w:val="ListParagraph"/>
+        <w:numPr>
+          <w:ilvl w:val="0"/>
+          <w:numId w:val="4"/>
+        </w:numPr>
+        <w:shd w:val="clear" w:color="auto" w:fill="FFFFFF"/>
+        <w:spacing w:before="100" w:beforeAutospacing="1" w:after="100" w:afterAutospacing="1" w:line="240" w:lineRule="auto"/>
+        <w:rPr>
+          <w:rFonts w:ascii="Segoe UI" w:eastAsia="Times New Roman" w:hAnsi="Segoe UI" w:cs="Segoe UI"/>
+          <w:color w:val="171717"/>
+          <w:sz w:val="24"/>
+          <w:szCs w:val="24"/>
+        </w:rPr>
+      </w:pPr>
+      <w:hyperlink r:id="rId10" w:history="1">
         <w:r>
           <w:rPr>
             <w:rFonts w:ascii="Segoe UI" w:eastAsia="Times New Roman" w:hAnsi="Segoe UI" w:cs="Segoe UI"/>
@@ -317,7 +410,124 @@
             <w:szCs w:val="24"/>
             <w:u w:val="single"/>
           </w:rPr>
-          <w:t>Windows Audio Architecture</w:t>
+          <w:t>WDM Audio Drivers Overview</w:t>
+        </w:r>
+      </w:hyperlink>
+    </w:p>
+    <w:p>
+      <w:pPr>
+        <w:pStyle w:val="NormalWeb"/>
+        <w:numPr>
+          <w:ilvl w:val="1"/>
+          <w:numId w:val="4"/>
+        </w:numPr>
+        <w:shd w:val="clear" w:color="auto" w:fill="FFFFFF"/>
+        <w:rPr>
+          <w:rFonts w:ascii="Segoe UI" w:hAnsi="Segoe UI" w:cs="Segoe UI"/>
+          <w:color w:val="FF0000"/>
+        </w:rPr>
+      </w:pPr>
+      <w:hyperlink r:id="rId11" w:history="1">
+        <w:r>
+          <w:rPr>
+            <w:rStyle w:val="Hyperlink"/>
+            <w:rFonts w:ascii="Segoe UI" w:hAnsi="Segoe UI" w:cs="Segoe UI"/>
+            <w:color w:val="FF0000"/>
+          </w:rPr>
+          <w:t>Universal Audio Architecture</w:t>
+        </w:r>
+      </w:hyperlink>
+    </w:p>
+    <w:p>
+      <w:pPr>
+        <w:pStyle w:val="NormalWeb"/>
+        <w:numPr>
+          <w:ilvl w:val="1"/>
+          <w:numId w:val="4"/>
+        </w:numPr>
+        <w:shd w:val="clear" w:color="auto" w:fill="FFFFFF"/>
+        <w:rPr>
+          <w:rFonts w:ascii="Segoe UI" w:hAnsi="Segoe UI" w:cs="Segoe UI"/>
+          <w:color w:val="FF0000"/>
+        </w:rPr>
+      </w:pPr>
+      <w:hyperlink r:id="rId12" w:history="1">
+        <w:r>
+          <w:rPr>
+            <w:rStyle w:val="Hyperlink"/>
+            <w:rFonts w:ascii="Segoe UI" w:hAnsi="Segoe UI" w:cs="Segoe UI"/>
+            <w:color w:val="FF0000"/>
+          </w:rPr>
+          <w:t>Audio Signal Processing Modes</w:t>
+        </w:r>
+      </w:hyperlink>
+    </w:p>
+    <w:p>
+      <w:pPr>
+        <w:pStyle w:val="NormalWeb"/>
+        <w:numPr>
+          <w:ilvl w:val="1"/>
+          <w:numId w:val="4"/>
+        </w:numPr>
+        <w:shd w:val="clear" w:color="auto" w:fill="FFFFFF"/>
+        <w:rPr>
+          <w:rFonts w:ascii="Segoe UI" w:hAnsi="Segoe UI" w:cs="Segoe UI"/>
+          <w:color w:val="171717"/>
+        </w:rPr>
+      </w:pPr>
+      <w:hyperlink r:id="rId13" w:history="1">
+        <w:r>
+          <w:rPr>
+            <w:rStyle w:val="Hyperlink"/>
+            <w:rFonts w:ascii="Segoe UI" w:hAnsi="Segoe UI" w:cs="Segoe UI"/>
+          </w:rPr>
+          <w:t>Custom Audio Drivers</w:t>
+        </w:r>
+      </w:hyperlink>
+    </w:p>
+    <w:p>
+      <w:pPr>
+        <w:pStyle w:val="NormalWeb"/>
+        <w:numPr>
+          <w:ilvl w:val="1"/>
+          <w:numId w:val="4"/>
+        </w:numPr>
+        <w:shd w:val="clear" w:color="auto" w:fill="FFFFFF"/>
+        <w:rPr>
+          <w:rFonts w:ascii="Segoe UI" w:hAnsi="Segoe UI" w:cs="Segoe UI"/>
+          <w:color w:val="171717"/>
+        </w:rPr>
+      </w:pPr>
+      <w:hyperlink r:id="rId14" w:history="1">
+        <w:r>
+          <w:rPr>
+            <w:rStyle w:val="Hyperlink"/>
+            <w:rFonts w:ascii="Segoe UI" w:hAnsi="Segoe UI" w:cs="Segoe UI"/>
+          </w:rPr>
+          <w:t>Specifying the Topology</w:t>
+        </w:r>
+      </w:hyperlink>
+    </w:p>
+    <w:p>
+      <w:pPr>
+        <w:pStyle w:val="NormalWeb"/>
+        <w:numPr>
+          <w:ilvl w:val="1"/>
+          <w:numId w:val="4"/>
+        </w:numPr>
+        <w:shd w:val="clear" w:color="auto" w:fill="FFFFFF"/>
+        <w:rPr>
+          <w:rFonts w:ascii="Segoe UI" w:hAnsi="Segoe UI" w:cs="Segoe UI"/>
+          <w:color w:val="171717"/>
+        </w:rPr>
+      </w:pPr>
+      <w:hyperlink r:id="rId15" w:history="1">
+        <w:r>
+          <w:rPr>
+            <w:rStyle w:val="Hyperlink"/>
+            <w:rFonts w:ascii="Segoe UI" w:hAnsi="Segoe UI" w:cs="Segoe UI"/>
+          </w:rPr>
+          <w:t>Specifying Pin Data Ranges</w:t>
         </w:r>
       </w:hyperlink>
     </w:p>
@@ -326,18 +536,1071 @@
         <w:pStyle w:val="ListParagraph"/>
         <w:numPr>
           <w:ilvl w:val="0"/>
-          <w:numId w:val="2"/>
+          <w:numId w:val="4"/>
         </w:numPr>
         <w:shd w:val="clear" w:color="auto" w:fill="FFFFFF"/>
         <w:spacing w:before="100" w:beforeAutospacing="1" w:after="100" w:afterAutospacing="1" w:line="240" w:lineRule="auto"/>
         <w:rPr>
           <w:rFonts w:ascii="Segoe UI" w:eastAsia="Times New Roman" w:hAnsi="Segoe UI" w:cs="Segoe UI"/>
-          <w:color w:val="171717"/>
+          <w:color w:val="ED7D31" w:themeColor="accent2"/>
           <w:sz w:val="24"/>
           <w:szCs w:val="24"/>
         </w:rPr>
       </w:pPr>
-      <w:hyperlink r:id="rId8" w:history="1">
+      <w:hyperlink r:id="rId16" w:history="1">
+        <w:r>
+          <w:rPr>
+            <w:rFonts w:ascii="Segoe UI" w:eastAsia="Times New Roman" w:hAnsi="Segoe UI" w:cs="Segoe UI"/>
+            <w:color w:val="ED7D31" w:themeColor="accent2"/>
+            <w:sz w:val="24"/>
+            <w:szCs w:val="24"/>
+            <w:u w:val="single"/>
+          </w:rPr>
+          <w:t>WDM Audio Architecture: Basic Concepts</w:t>
+        </w:r>
+      </w:hyperlink>
+    </w:p>
+    <w:p>
+      <w:pPr>
+        <w:pStyle w:val="NormalWeb"/>
+        <w:numPr>
+          <w:ilvl w:val="1"/>
+          <w:numId w:val="4"/>
+        </w:numPr>
+        <w:shd w:val="clear" w:color="auto" w:fill="FFFFFF"/>
+        <w:rPr>
+          <w:rFonts w:ascii="Segoe UI" w:hAnsi="Segoe UI" w:cs="Segoe UI"/>
+          <w:color w:val="171717"/>
+        </w:rPr>
+      </w:pPr>
+      <w:hyperlink r:id="rId17" w:history="1">
+        <w:r>
+          <w:rPr>
+            <w:rStyle w:val="Hyperlink"/>
+            <w:rFonts w:ascii="Segoe UI" w:hAnsi="Segoe UI" w:cs="Segoe UI"/>
+          </w:rPr>
+          <w:t>Introduction to WDM Audio Drivers</w:t>
+        </w:r>
+      </w:hyperlink>
+    </w:p>
+    <w:p>
+      <w:pPr>
+        <w:pStyle w:val="NormalWeb"/>
+        <w:numPr>
+          <w:ilvl w:val="2"/>
+          <w:numId w:val="4"/>
+        </w:numPr>
+        <w:shd w:val="clear" w:color="auto" w:fill="FFFFFF"/>
+        <w:rPr>
+          <w:rFonts w:ascii="Segoe UI" w:hAnsi="Segoe UI" w:cs="Segoe UI"/>
+          <w:color w:val="171717"/>
+        </w:rPr>
+      </w:pPr>
+      <w:hyperlink r:id="rId18" w:history="1">
+        <w:r>
+          <w:rPr>
+            <w:rStyle w:val="Hyperlink"/>
+            <w:rFonts w:ascii="Segoe UI" w:hAnsi="Segoe UI" w:cs="Segoe UI"/>
+          </w:rPr>
+          <w:t>Basic Functions of a WDM Audio Driver</w:t>
+        </w:r>
+      </w:hyperlink>
+    </w:p>
+    <w:p>
+      <w:pPr>
+        <w:pStyle w:val="NormalWeb"/>
+        <w:numPr>
+          <w:ilvl w:val="2"/>
+          <w:numId w:val="4"/>
+        </w:numPr>
+        <w:shd w:val="clear" w:color="auto" w:fill="FFFFFF"/>
+        <w:rPr>
+          <w:rFonts w:ascii="Segoe UI" w:hAnsi="Segoe UI" w:cs="Segoe UI"/>
+          <w:color w:val="171717"/>
+        </w:rPr>
+      </w:pPr>
+      <w:hyperlink r:id="rId19" w:history="1">
+        <w:r>
+          <w:rPr>
+            <w:rStyle w:val="Hyperlink"/>
+            <w:rFonts w:ascii="Segoe UI" w:hAnsi="Segoe UI" w:cs="Segoe UI"/>
+          </w:rPr>
+          <w:t>Vendor Audio Driver Options</w:t>
+        </w:r>
+      </w:hyperlink>
+    </w:p>
+    <w:p>
+      <w:pPr>
+        <w:pStyle w:val="NormalWeb"/>
+        <w:numPr>
+          <w:ilvl w:val="2"/>
+          <w:numId w:val="4"/>
+        </w:numPr>
+        <w:shd w:val="clear" w:color="auto" w:fill="FFFFFF"/>
+        <w:rPr>
+          <w:rFonts w:ascii="Segoe UI" w:hAnsi="Segoe UI" w:cs="Segoe UI"/>
+          <w:color w:val="171717"/>
+        </w:rPr>
+      </w:pPr>
+      <w:hyperlink r:id="rId20" w:history="1">
+        <w:r>
+          <w:rPr>
+            <w:rStyle w:val="Hyperlink"/>
+            <w:rFonts w:ascii="Segoe UI" w:hAnsi="Segoe UI" w:cs="Segoe UI"/>
+          </w:rPr>
+          <w:t>WDM Audio Terminology</w:t>
+        </w:r>
+      </w:hyperlink>
+    </w:p>
+    <w:p>
+      <w:pPr>
+        <w:pStyle w:val="NormalWeb"/>
+        <w:numPr>
+          <w:ilvl w:val="2"/>
+          <w:numId w:val="4"/>
+        </w:numPr>
+        <w:shd w:val="clear" w:color="auto" w:fill="FFFFFF"/>
+        <w:rPr>
+          <w:rFonts w:ascii="Segoe UI" w:hAnsi="Segoe UI" w:cs="Segoe UI"/>
+          <w:color w:val="171717"/>
+        </w:rPr>
+      </w:pPr>
+      <w:hyperlink r:id="rId21" w:history="1">
+        <w:r>
+          <w:rPr>
+            <w:rStyle w:val="Hyperlink"/>
+            <w:rFonts w:ascii="Segoe UI" w:hAnsi="Segoe UI" w:cs="Segoe UI"/>
+          </w:rPr>
+          <w:t>Sample Audio Drivers</w:t>
+        </w:r>
+      </w:hyperlink>
+    </w:p>
+    <w:p>
+      <w:pPr>
+        <w:pStyle w:val="NormalWeb"/>
+        <w:numPr>
+          <w:ilvl w:val="2"/>
+          <w:numId w:val="4"/>
+        </w:numPr>
+        <w:shd w:val="clear" w:color="auto" w:fill="FFFFFF"/>
+        <w:rPr>
+          <w:rFonts w:ascii="Segoe UI" w:hAnsi="Segoe UI" w:cs="Segoe UI"/>
+          <w:color w:val="171717"/>
+        </w:rPr>
+      </w:pPr>
+      <w:hyperlink r:id="rId22" w:history="1">
+        <w:proofErr w:type="spellStart"/>
+        <w:r>
+          <w:rPr>
+            <w:rStyle w:val="Hyperlink"/>
+            <w:rFonts w:ascii="Segoe UI" w:hAnsi="Segoe UI" w:cs="Segoe UI"/>
+          </w:rPr>
+          <w:t>KsStudio</w:t>
+        </w:r>
+        <w:proofErr w:type="spellEnd"/>
+        <w:r>
+          <w:rPr>
+            <w:rStyle w:val="Hyperlink"/>
+            <w:rFonts w:ascii="Segoe UI" w:hAnsi="Segoe UI" w:cs="Segoe UI"/>
+          </w:rPr>
+          <w:t xml:space="preserve"> Utility</w:t>
+        </w:r>
+      </w:hyperlink>
+    </w:p>
+    <w:p>
+      <w:pPr>
+        <w:pStyle w:val="NormalWeb"/>
+        <w:numPr>
+          <w:ilvl w:val="1"/>
+          <w:numId w:val="4"/>
+        </w:numPr>
+        <w:shd w:val="clear" w:color="auto" w:fill="FFFFFF"/>
+        <w:rPr>
+          <w:rFonts w:ascii="Segoe UI" w:hAnsi="Segoe UI" w:cs="Segoe UI"/>
+          <w:color w:val="171717"/>
+        </w:rPr>
+      </w:pPr>
+      <w:hyperlink r:id="rId23" w:history="1">
+        <w:r>
+          <w:rPr>
+            <w:rStyle w:val="Hyperlink"/>
+            <w:rFonts w:ascii="Segoe UI" w:hAnsi="Segoe UI" w:cs="Segoe UI"/>
+          </w:rPr>
+          <w:t>Audio Filters, Pins, and Nodes</w:t>
+        </w:r>
+      </w:hyperlink>
+    </w:p>
+    <w:p>
+      <w:pPr>
+        <w:pStyle w:val="NormalWeb"/>
+        <w:numPr>
+          <w:ilvl w:val="2"/>
+          <w:numId w:val="4"/>
+        </w:numPr>
+        <w:shd w:val="clear" w:color="auto" w:fill="FFFFFF"/>
+        <w:rPr>
+          <w:rFonts w:ascii="Segoe UI" w:hAnsi="Segoe UI" w:cs="Segoe UI"/>
+          <w:color w:val="171717"/>
+        </w:rPr>
+      </w:pPr>
+      <w:hyperlink r:id="rId24" w:history="1">
+        <w:r>
+          <w:rPr>
+            <w:rStyle w:val="Hyperlink"/>
+            <w:rFonts w:ascii="Segoe UI" w:hAnsi="Segoe UI" w:cs="Segoe UI"/>
+          </w:rPr>
+          <w:t>Audio Filters</w:t>
+        </w:r>
+      </w:hyperlink>
+    </w:p>
+    <w:p>
+      <w:pPr>
+        <w:pStyle w:val="NormalWeb"/>
+        <w:numPr>
+          <w:ilvl w:val="2"/>
+          <w:numId w:val="4"/>
+        </w:numPr>
+        <w:shd w:val="clear" w:color="auto" w:fill="FFFFFF"/>
+        <w:rPr>
+          <w:rFonts w:ascii="Segoe UI" w:hAnsi="Segoe UI" w:cs="Segoe UI"/>
+          <w:color w:val="171717"/>
+        </w:rPr>
+      </w:pPr>
+      <w:hyperlink r:id="rId25" w:history="1">
+        <w:r>
+          <w:rPr>
+            <w:rStyle w:val="Hyperlink"/>
+            <w:rFonts w:ascii="Segoe UI" w:hAnsi="Segoe UI" w:cs="Segoe UI"/>
+          </w:rPr>
+          <w:t>Filter Factories</w:t>
+        </w:r>
+      </w:hyperlink>
+    </w:p>
+    <w:p>
+      <w:pPr>
+        <w:pStyle w:val="NormalWeb"/>
+        <w:numPr>
+          <w:ilvl w:val="2"/>
+          <w:numId w:val="4"/>
+        </w:numPr>
+        <w:shd w:val="clear" w:color="auto" w:fill="FFFFFF"/>
+        <w:rPr>
+          <w:rFonts w:ascii="Segoe UI" w:hAnsi="Segoe UI" w:cs="Segoe UI"/>
+          <w:color w:val="171717"/>
+        </w:rPr>
+      </w:pPr>
+      <w:hyperlink r:id="rId26" w:history="1">
+        <w:r>
+          <w:rPr>
+            <w:rStyle w:val="Hyperlink"/>
+            <w:rFonts w:ascii="Segoe UI" w:hAnsi="Segoe UI" w:cs="Segoe UI"/>
+          </w:rPr>
+          <w:t>Pin Factories</w:t>
+        </w:r>
+      </w:hyperlink>
+    </w:p>
+    <w:p>
+      <w:pPr>
+        <w:pStyle w:val="NormalWeb"/>
+        <w:numPr>
+          <w:ilvl w:val="2"/>
+          <w:numId w:val="4"/>
+        </w:numPr>
+        <w:shd w:val="clear" w:color="auto" w:fill="FFFFFF"/>
+        <w:rPr>
+          <w:rFonts w:ascii="Segoe UI" w:hAnsi="Segoe UI" w:cs="Segoe UI"/>
+          <w:color w:val="171717"/>
+        </w:rPr>
+      </w:pPr>
+      <w:hyperlink r:id="rId27" w:history="1">
+        <w:r>
+          <w:rPr>
+            <w:rStyle w:val="Hyperlink"/>
+            <w:rFonts w:ascii="Segoe UI" w:hAnsi="Segoe UI" w:cs="Segoe UI"/>
+          </w:rPr>
+          <w:t>Nodes and Connections</w:t>
+        </w:r>
+      </w:hyperlink>
+    </w:p>
+    <w:p>
+      <w:pPr>
+        <w:pStyle w:val="NormalWeb"/>
+        <w:numPr>
+          <w:ilvl w:val="2"/>
+          <w:numId w:val="4"/>
+        </w:numPr>
+        <w:shd w:val="clear" w:color="auto" w:fill="FFFFFF"/>
+        <w:rPr>
+          <w:rFonts w:ascii="Segoe UI" w:hAnsi="Segoe UI" w:cs="Segoe UI"/>
+          <w:color w:val="171717"/>
+        </w:rPr>
+      </w:pPr>
+      <w:hyperlink r:id="rId28" w:history="1">
+        <w:r>
+          <w:rPr>
+            <w:rStyle w:val="Hyperlink"/>
+            <w:rFonts w:ascii="Segoe UI" w:hAnsi="Segoe UI" w:cs="Segoe UI"/>
+          </w:rPr>
+          <w:t>Audio Filter Graphs</w:t>
+        </w:r>
+      </w:hyperlink>
+    </w:p>
+    <w:p>
+      <w:pPr>
+        <w:pStyle w:val="NormalWeb"/>
+        <w:numPr>
+          <w:ilvl w:val="2"/>
+          <w:numId w:val="4"/>
+        </w:numPr>
+        <w:shd w:val="clear" w:color="auto" w:fill="FFFFFF"/>
+        <w:rPr>
+          <w:rFonts w:ascii="Segoe UI" w:hAnsi="Segoe UI" w:cs="Segoe UI"/>
+          <w:color w:val="171717"/>
+        </w:rPr>
+      </w:pPr>
+      <w:hyperlink r:id="rId29" w:history="1">
+        <w:r>
+          <w:rPr>
+            <w:rStyle w:val="Hyperlink"/>
+            <w:rFonts w:ascii="Segoe UI" w:hAnsi="Segoe UI" w:cs="Segoe UI"/>
+          </w:rPr>
+          <w:t>Wave Filters</w:t>
+        </w:r>
+      </w:hyperlink>
+    </w:p>
+    <w:p>
+      <w:pPr>
+        <w:pStyle w:val="NormalWeb"/>
+        <w:numPr>
+          <w:ilvl w:val="2"/>
+          <w:numId w:val="4"/>
+        </w:numPr>
+        <w:shd w:val="clear" w:color="auto" w:fill="FFFFFF"/>
+        <w:rPr>
+          <w:rFonts w:ascii="Segoe UI" w:hAnsi="Segoe UI" w:cs="Segoe UI"/>
+          <w:color w:val="171717"/>
+        </w:rPr>
+      </w:pPr>
+      <w:hyperlink r:id="rId30" w:history="1">
+        <w:r>
+          <w:rPr>
+            <w:rStyle w:val="Hyperlink"/>
+            <w:rFonts w:ascii="Segoe UI" w:hAnsi="Segoe UI" w:cs="Segoe UI"/>
+          </w:rPr>
+          <w:t>MIDI and DirectMusic Filters</w:t>
+        </w:r>
+      </w:hyperlink>
+    </w:p>
+    <w:p>
+      <w:pPr>
+        <w:pStyle w:val="NormalWeb"/>
+        <w:numPr>
+          <w:ilvl w:val="2"/>
+          <w:numId w:val="4"/>
+        </w:numPr>
+        <w:shd w:val="clear" w:color="auto" w:fill="FFFFFF"/>
+        <w:rPr>
+          <w:rFonts w:ascii="Segoe UI" w:hAnsi="Segoe UI" w:cs="Segoe UI"/>
+          <w:color w:val="171717"/>
+        </w:rPr>
+      </w:pPr>
+      <w:hyperlink r:id="rId31" w:history="1">
+        <w:r>
+          <w:rPr>
+            <w:rStyle w:val="Hyperlink"/>
+            <w:rFonts w:ascii="Segoe UI" w:hAnsi="Segoe UI" w:cs="Segoe UI"/>
+          </w:rPr>
+          <w:t>Topology Filters</w:t>
+        </w:r>
+      </w:hyperlink>
+    </w:p>
+    <w:p>
+      <w:pPr>
+        <w:pStyle w:val="NormalWeb"/>
+        <w:numPr>
+          <w:ilvl w:val="1"/>
+          <w:numId w:val="4"/>
+        </w:numPr>
+        <w:shd w:val="clear" w:color="auto" w:fill="FFFFFF"/>
+        <w:rPr>
+          <w:rFonts w:ascii="Segoe UI" w:hAnsi="Segoe UI" w:cs="Segoe UI"/>
+          <w:color w:val="171717"/>
+        </w:rPr>
+      </w:pPr>
+      <w:hyperlink r:id="rId32" w:history="1">
+        <w:r>
+          <w:rPr>
+            <w:rStyle w:val="Hyperlink"/>
+            <w:rFonts w:ascii="Segoe UI" w:hAnsi="Segoe UI" w:cs="Segoe UI"/>
+          </w:rPr>
+          <w:t>Audio Endpoints, Properties and Events</w:t>
+        </w:r>
+      </w:hyperlink>
+    </w:p>
+    <w:p>
+      <w:pPr>
+        <w:pStyle w:val="NormalWeb"/>
+        <w:numPr>
+          <w:ilvl w:val="2"/>
+          <w:numId w:val="4"/>
+        </w:numPr>
+        <w:shd w:val="clear" w:color="auto" w:fill="FFFFFF"/>
+        <w:rPr>
+          <w:rFonts w:ascii="Segoe UI" w:hAnsi="Segoe UI" w:cs="Segoe UI"/>
+          <w:color w:val="171717"/>
+        </w:rPr>
+      </w:pPr>
+      <w:hyperlink r:id="rId33" w:history="1">
+        <w:r>
+          <w:rPr>
+            <w:rStyle w:val="Hyperlink"/>
+            <w:rFonts w:ascii="Segoe UI" w:hAnsi="Segoe UI" w:cs="Segoe UI"/>
+          </w:rPr>
+          <w:t>Audio Property Requests</w:t>
+        </w:r>
+      </w:hyperlink>
+    </w:p>
+    <w:p>
+      <w:pPr>
+        <w:pStyle w:val="NormalWeb"/>
+        <w:numPr>
+          <w:ilvl w:val="2"/>
+          <w:numId w:val="4"/>
+        </w:numPr>
+        <w:shd w:val="clear" w:color="auto" w:fill="FFFFFF"/>
+        <w:rPr>
+          <w:rFonts w:ascii="Segoe UI" w:hAnsi="Segoe UI" w:cs="Segoe UI"/>
+          <w:color w:val="171717"/>
+        </w:rPr>
+      </w:pPr>
+      <w:hyperlink r:id="rId34" w:history="1">
+        <w:r>
+          <w:rPr>
+            <w:rStyle w:val="Hyperlink"/>
+            <w:rFonts w:ascii="Segoe UI" w:hAnsi="Segoe UI" w:cs="Segoe UI"/>
+          </w:rPr>
+          <w:t>Filter, Pin, and Node Properties</w:t>
+        </w:r>
+      </w:hyperlink>
+    </w:p>
+    <w:p>
+      <w:pPr>
+        <w:pStyle w:val="NormalWeb"/>
+        <w:numPr>
+          <w:ilvl w:val="2"/>
+          <w:numId w:val="4"/>
+        </w:numPr>
+        <w:shd w:val="clear" w:color="auto" w:fill="FFFFFF"/>
+        <w:rPr>
+          <w:rFonts w:ascii="Segoe UI" w:hAnsi="Segoe UI" w:cs="Segoe UI"/>
+          <w:color w:val="171717"/>
+        </w:rPr>
+      </w:pPr>
+      <w:hyperlink r:id="rId35" w:history="1">
+        <w:r>
+          <w:rPr>
+            <w:rStyle w:val="Hyperlink"/>
+            <w:rFonts w:ascii="Segoe UI" w:hAnsi="Segoe UI" w:cs="Segoe UI"/>
+          </w:rPr>
+          <w:t>Audio Property Handlers</w:t>
+        </w:r>
+      </w:hyperlink>
+    </w:p>
+    <w:p>
+      <w:pPr>
+        <w:pStyle w:val="NormalWeb"/>
+        <w:numPr>
+          <w:ilvl w:val="2"/>
+          <w:numId w:val="4"/>
+        </w:numPr>
+        <w:shd w:val="clear" w:color="auto" w:fill="FFFFFF"/>
+        <w:rPr>
+          <w:rFonts w:ascii="Segoe UI" w:hAnsi="Segoe UI" w:cs="Segoe UI"/>
+          <w:color w:val="171717"/>
+        </w:rPr>
+      </w:pPr>
+      <w:hyperlink r:id="rId36" w:history="1">
+        <w:r>
+          <w:rPr>
+            <w:rStyle w:val="Hyperlink"/>
+            <w:rFonts w:ascii="Segoe UI" w:hAnsi="Segoe UI" w:cs="Segoe UI"/>
+          </w:rPr>
+          <w:t>Basic Support Queries for Audio Properties</w:t>
+        </w:r>
+      </w:hyperlink>
+    </w:p>
+    <w:p>
+      <w:pPr>
+        <w:pStyle w:val="NormalWeb"/>
+        <w:numPr>
+          <w:ilvl w:val="2"/>
+          <w:numId w:val="4"/>
+        </w:numPr>
+        <w:shd w:val="clear" w:color="auto" w:fill="FFFFFF"/>
+        <w:rPr>
+          <w:rFonts w:ascii="Segoe UI" w:hAnsi="Segoe UI" w:cs="Segoe UI"/>
+          <w:color w:val="171717"/>
+        </w:rPr>
+      </w:pPr>
+      <w:hyperlink r:id="rId37" w:history="1">
+        <w:r>
+          <w:rPr>
+            <w:rStyle w:val="Hyperlink"/>
+            <w:rFonts w:ascii="Segoe UI" w:hAnsi="Segoe UI" w:cs="Segoe UI"/>
+          </w:rPr>
+          <w:t>Audio Endpoint Builder Algorithm</w:t>
+        </w:r>
+      </w:hyperlink>
+    </w:p>
+    <w:p>
+      <w:pPr>
+        <w:pStyle w:val="NormalWeb"/>
+        <w:numPr>
+          <w:ilvl w:val="2"/>
+          <w:numId w:val="4"/>
+        </w:numPr>
+        <w:shd w:val="clear" w:color="auto" w:fill="FFFFFF"/>
+        <w:rPr>
+          <w:rFonts w:ascii="Segoe UI" w:hAnsi="Segoe UI" w:cs="Segoe UI"/>
+          <w:color w:val="171717"/>
+        </w:rPr>
+      </w:pPr>
+      <w:hyperlink r:id="rId38" w:history="1">
+        <w:r>
+          <w:rPr>
+            <w:rStyle w:val="Hyperlink"/>
+            <w:rFonts w:ascii="Segoe UI" w:hAnsi="Segoe UI" w:cs="Segoe UI"/>
+          </w:rPr>
+          <w:t xml:space="preserve">Dynamic </w:t>
+        </w:r>
+        <w:proofErr w:type="spellStart"/>
+        <w:r>
+          <w:rPr>
+            <w:rStyle w:val="Hyperlink"/>
+            <w:rFonts w:ascii="Segoe UI" w:hAnsi="Segoe UI" w:cs="Segoe UI"/>
+          </w:rPr>
+          <w:t>Subdevice</w:t>
+        </w:r>
+        <w:proofErr w:type="spellEnd"/>
+        <w:r>
+          <w:rPr>
+            <w:rStyle w:val="Hyperlink"/>
+            <w:rFonts w:ascii="Segoe UI" w:hAnsi="Segoe UI" w:cs="Segoe UI"/>
+          </w:rPr>
+          <w:t xml:space="preserve"> Registration and </w:t>
+        </w:r>
+        <w:proofErr w:type="spellStart"/>
+        <w:r>
+          <w:rPr>
+            <w:rStyle w:val="Hyperlink"/>
+            <w:rFonts w:ascii="Segoe UI" w:hAnsi="Segoe UI" w:cs="Segoe UI"/>
+          </w:rPr>
+          <w:t>Unregistration</w:t>
+        </w:r>
+        <w:proofErr w:type="spellEnd"/>
+      </w:hyperlink>
+    </w:p>
+    <w:p>
+      <w:pPr>
+        <w:pStyle w:val="NormalWeb"/>
+        <w:numPr>
+          <w:ilvl w:val="2"/>
+          <w:numId w:val="4"/>
+        </w:numPr>
+        <w:shd w:val="clear" w:color="auto" w:fill="FFFFFF"/>
+        <w:rPr>
+          <w:rFonts w:ascii="Segoe UI" w:hAnsi="Segoe UI" w:cs="Segoe UI"/>
+          <w:color w:val="171717"/>
+        </w:rPr>
+      </w:pPr>
+      <w:hyperlink r:id="rId39" w:history="1">
+        <w:r>
+          <w:rPr>
+            <w:rStyle w:val="Hyperlink"/>
+            <w:rFonts w:ascii="Segoe UI" w:hAnsi="Segoe UI" w:cs="Segoe UI"/>
+          </w:rPr>
+          <w:t>Exposing Multichannel Nodes</w:t>
+        </w:r>
+      </w:hyperlink>
+    </w:p>
+    <w:p>
+      <w:pPr>
+        <w:pStyle w:val="NormalWeb"/>
+        <w:numPr>
+          <w:ilvl w:val="2"/>
+          <w:numId w:val="4"/>
+        </w:numPr>
+        <w:shd w:val="clear" w:color="auto" w:fill="FFFFFF"/>
+        <w:rPr>
+          <w:rFonts w:ascii="Segoe UI" w:hAnsi="Segoe UI" w:cs="Segoe UI"/>
+          <w:color w:val="171717"/>
+        </w:rPr>
+      </w:pPr>
+      <w:hyperlink r:id="rId40" w:history="1">
+        <w:r>
+          <w:rPr>
+            <w:rStyle w:val="Hyperlink"/>
+            <w:rFonts w:ascii="Segoe UI" w:hAnsi="Segoe UI" w:cs="Segoe UI"/>
+          </w:rPr>
+          <w:t>Pin Category Property</w:t>
+        </w:r>
+      </w:hyperlink>
+    </w:p>
+    <w:p>
+      <w:pPr>
+        <w:pStyle w:val="NormalWeb"/>
+        <w:numPr>
+          <w:ilvl w:val="2"/>
+          <w:numId w:val="4"/>
+        </w:numPr>
+        <w:shd w:val="clear" w:color="auto" w:fill="FFFFFF"/>
+        <w:rPr>
+          <w:rFonts w:ascii="Segoe UI" w:hAnsi="Segoe UI" w:cs="Segoe UI"/>
+          <w:color w:val="171717"/>
+        </w:rPr>
+      </w:pPr>
+      <w:hyperlink r:id="rId41" w:history="1">
+        <w:r>
+          <w:rPr>
+            <w:rStyle w:val="Hyperlink"/>
+            <w:rFonts w:ascii="Segoe UI" w:hAnsi="Segoe UI" w:cs="Segoe UI"/>
+          </w:rPr>
+          <w:t>Friendly Names for Audio Endpoint Devices</w:t>
+        </w:r>
+      </w:hyperlink>
+    </w:p>
+    <w:p>
+      <w:pPr>
+        <w:pStyle w:val="NormalWeb"/>
+        <w:numPr>
+          <w:ilvl w:val="2"/>
+          <w:numId w:val="4"/>
+        </w:numPr>
+        <w:shd w:val="clear" w:color="auto" w:fill="FFFFFF"/>
+        <w:rPr>
+          <w:rFonts w:ascii="Segoe UI" w:hAnsi="Segoe UI" w:cs="Segoe UI"/>
+          <w:color w:val="171717"/>
+        </w:rPr>
+      </w:pPr>
+      <w:hyperlink r:id="rId42" w:history="1">
+        <w:r>
+          <w:rPr>
+            <w:rStyle w:val="Hyperlink"/>
+            <w:rFonts w:ascii="Segoe UI" w:hAnsi="Segoe UI" w:cs="Segoe UI"/>
+          </w:rPr>
+          <w:t>Audio Position Property</w:t>
+        </w:r>
+      </w:hyperlink>
+    </w:p>
+    <w:p>
+      <w:pPr>
+        <w:pStyle w:val="NormalWeb"/>
+        <w:numPr>
+          <w:ilvl w:val="2"/>
+          <w:numId w:val="4"/>
+        </w:numPr>
+        <w:shd w:val="clear" w:color="auto" w:fill="FFFFFF"/>
+        <w:rPr>
+          <w:rFonts w:ascii="Segoe UI" w:hAnsi="Segoe UI" w:cs="Segoe UI"/>
+          <w:color w:val="171717"/>
+        </w:rPr>
+      </w:pPr>
+      <w:hyperlink r:id="rId43" w:history="1">
+        <w:r>
+          <w:rPr>
+            <w:rStyle w:val="Hyperlink"/>
+            <w:rFonts w:ascii="Segoe UI" w:hAnsi="Segoe UI" w:cs="Segoe UI"/>
+          </w:rPr>
+          <w:t>Pin Data-Range and Intersection Properties</w:t>
+        </w:r>
+      </w:hyperlink>
+    </w:p>
+    <w:p>
+      <w:pPr>
+        <w:pStyle w:val="NormalWeb"/>
+        <w:numPr>
+          <w:ilvl w:val="2"/>
+          <w:numId w:val="4"/>
+        </w:numPr>
+        <w:shd w:val="clear" w:color="auto" w:fill="FFFFFF"/>
+        <w:rPr>
+          <w:rFonts w:ascii="Segoe UI" w:hAnsi="Segoe UI" w:cs="Segoe UI"/>
+          <w:color w:val="171717"/>
+        </w:rPr>
+      </w:pPr>
+      <w:hyperlink r:id="rId44" w:history="1">
+        <w:r>
+          <w:rPr>
+            <w:rStyle w:val="Hyperlink"/>
+            <w:rFonts w:ascii="Segoe UI" w:hAnsi="Segoe UI" w:cs="Segoe UI"/>
+          </w:rPr>
+          <w:t>Jack Description Property</w:t>
+        </w:r>
+      </w:hyperlink>
+    </w:p>
+    <w:p>
+      <w:pPr>
+        <w:pStyle w:val="NormalWeb"/>
+        <w:numPr>
+          <w:ilvl w:val="2"/>
+          <w:numId w:val="4"/>
+        </w:numPr>
+        <w:shd w:val="clear" w:color="auto" w:fill="FFFFFF"/>
+        <w:rPr>
+          <w:rFonts w:ascii="Segoe UI" w:hAnsi="Segoe UI" w:cs="Segoe UI"/>
+          <w:color w:val="FF0000"/>
+        </w:rPr>
+      </w:pPr>
+      <w:hyperlink r:id="rId45" w:history="1">
+        <w:r>
+          <w:rPr>
+            <w:rStyle w:val="Hyperlink"/>
+            <w:rFonts w:ascii="Segoe UI" w:hAnsi="Segoe UI" w:cs="Segoe UI"/>
+            <w:color w:val="FF0000"/>
+          </w:rPr>
+          <w:t>Microphone Array Geometry Property</w:t>
+        </w:r>
+      </w:hyperlink>
+    </w:p>
+    <w:p>
+      <w:pPr>
+        <w:pStyle w:val="NormalWeb"/>
+        <w:numPr>
+          <w:ilvl w:val="2"/>
+          <w:numId w:val="4"/>
+        </w:numPr>
+        <w:shd w:val="clear" w:color="auto" w:fill="FFFFFF"/>
+        <w:rPr>
+          <w:rFonts w:ascii="Segoe UI" w:hAnsi="Segoe UI" w:cs="Segoe UI"/>
+          <w:color w:val="171717"/>
+        </w:rPr>
+      </w:pPr>
+      <w:hyperlink r:id="rId46" w:history="1">
+        <w:r>
+          <w:rPr>
+            <w:rStyle w:val="Hyperlink"/>
+            <w:rFonts w:ascii="Segoe UI" w:hAnsi="Segoe UI" w:cs="Segoe UI"/>
+          </w:rPr>
+          <w:t>Hardware Events</w:t>
+        </w:r>
+      </w:hyperlink>
+    </w:p>
+    <w:p>
+      <w:pPr>
+        <w:pStyle w:val="NormalWeb"/>
+        <w:numPr>
+          <w:ilvl w:val="1"/>
+          <w:numId w:val="4"/>
+        </w:numPr>
+        <w:shd w:val="clear" w:color="auto" w:fill="FFFFFF"/>
+        <w:rPr>
+          <w:rFonts w:ascii="Segoe UI" w:hAnsi="Segoe UI" w:cs="Segoe UI"/>
+          <w:color w:val="171717"/>
+        </w:rPr>
+      </w:pPr>
+      <w:hyperlink r:id="rId47" w:history="1">
+        <w:r>
+          <w:rPr>
+            <w:rStyle w:val="Hyperlink"/>
+            <w:rFonts w:ascii="Segoe UI" w:hAnsi="Segoe UI" w:cs="Segoe UI"/>
+          </w:rPr>
+          <w:t>Audio Data Formats and Data Ranges</w:t>
+        </w:r>
+      </w:hyperlink>
+    </w:p>
+    <w:p>
+      <w:pPr>
+        <w:pStyle w:val="NormalWeb"/>
+        <w:numPr>
+          <w:ilvl w:val="2"/>
+          <w:numId w:val="4"/>
+        </w:numPr>
+        <w:shd w:val="clear" w:color="auto" w:fill="FFFFFF"/>
+        <w:rPr>
+          <w:rFonts w:ascii="Segoe UI" w:hAnsi="Segoe UI" w:cs="Segoe UI"/>
+          <w:color w:val="171717"/>
+        </w:rPr>
+      </w:pPr>
+      <w:hyperlink r:id="rId48" w:history="1">
+        <w:r>
+          <w:rPr>
+            <w:rStyle w:val="Hyperlink"/>
+            <w:rFonts w:ascii="Segoe UI" w:hAnsi="Segoe UI" w:cs="Segoe UI"/>
+          </w:rPr>
+          <w:t>Audio Data Formats</w:t>
+        </w:r>
+      </w:hyperlink>
+    </w:p>
+    <w:p>
+      <w:pPr>
+        <w:pStyle w:val="NormalWeb"/>
+        <w:numPr>
+          <w:ilvl w:val="2"/>
+          <w:numId w:val="4"/>
+        </w:numPr>
+        <w:shd w:val="clear" w:color="auto" w:fill="FFFFFF"/>
+        <w:rPr>
+          <w:rFonts w:ascii="Segoe UI" w:hAnsi="Segoe UI" w:cs="Segoe UI"/>
+          <w:color w:val="171717"/>
+        </w:rPr>
+      </w:pPr>
+      <w:hyperlink r:id="rId49" w:history="1">
+        <w:r>
+          <w:rPr>
+            <w:rStyle w:val="Hyperlink"/>
+            <w:rFonts w:ascii="Segoe UI" w:hAnsi="Segoe UI" w:cs="Segoe UI"/>
+          </w:rPr>
+          <w:t>Audio Data Ranges</w:t>
+        </w:r>
+      </w:hyperlink>
+    </w:p>
+    <w:p>
+      <w:pPr>
+        <w:pStyle w:val="NormalWeb"/>
+        <w:numPr>
+          <w:ilvl w:val="2"/>
+          <w:numId w:val="4"/>
+        </w:numPr>
+        <w:shd w:val="clear" w:color="auto" w:fill="FFFFFF"/>
+        <w:rPr>
+          <w:rFonts w:ascii="Segoe UI" w:hAnsi="Segoe UI" w:cs="Segoe UI"/>
+          <w:color w:val="171717"/>
+        </w:rPr>
+      </w:pPr>
+      <w:hyperlink r:id="rId50" w:history="1">
+        <w:r>
+          <w:rPr>
+            <w:rStyle w:val="Hyperlink"/>
+            <w:rFonts w:ascii="Segoe UI" w:hAnsi="Segoe UI" w:cs="Segoe UI"/>
+          </w:rPr>
+          <w:t>Extensible Wave-Format Descriptors</w:t>
+        </w:r>
+      </w:hyperlink>
+    </w:p>
+    <w:p>
+      <w:pPr>
+        <w:pStyle w:val="NormalWeb"/>
+        <w:numPr>
+          <w:ilvl w:val="2"/>
+          <w:numId w:val="4"/>
+        </w:numPr>
+        <w:shd w:val="clear" w:color="auto" w:fill="FFFFFF"/>
+        <w:rPr>
+          <w:rFonts w:ascii="Segoe UI" w:hAnsi="Segoe UI" w:cs="Segoe UI"/>
+          <w:color w:val="171717"/>
+        </w:rPr>
+      </w:pPr>
+      <w:hyperlink r:id="rId51" w:history="1">
+        <w:r>
+          <w:rPr>
+            <w:rStyle w:val="Hyperlink"/>
+            <w:rFonts w:ascii="Segoe UI" w:hAnsi="Segoe UI" w:cs="Segoe UI"/>
+          </w:rPr>
+          <w:t>Multichannel Formats for Home-Theater Systems</w:t>
+        </w:r>
+      </w:hyperlink>
+    </w:p>
+    <w:p>
+      <w:pPr>
+        <w:pStyle w:val="NormalWeb"/>
+        <w:numPr>
+          <w:ilvl w:val="2"/>
+          <w:numId w:val="4"/>
+        </w:numPr>
+        <w:shd w:val="clear" w:color="auto" w:fill="FFFFFF"/>
+        <w:rPr>
+          <w:rFonts w:ascii="Segoe UI" w:hAnsi="Segoe UI" w:cs="Segoe UI"/>
+          <w:color w:val="171717"/>
+        </w:rPr>
+      </w:pPr>
+      <w:hyperlink r:id="rId52" w:history="1">
+        <w:r>
+          <w:rPr>
+            <w:rStyle w:val="Hyperlink"/>
+            <w:rFonts w:ascii="Segoe UI" w:hAnsi="Segoe UI" w:cs="Segoe UI"/>
+          </w:rPr>
+          <w:t>Examples of Audio Data Formats and Data Ranges</w:t>
+        </w:r>
+      </w:hyperlink>
+    </w:p>
+    <w:p>
+      <w:pPr>
+        <w:pStyle w:val="NormalWeb"/>
+        <w:numPr>
+          <w:ilvl w:val="1"/>
+          <w:numId w:val="4"/>
+        </w:numPr>
+        <w:shd w:val="clear" w:color="auto" w:fill="FFFFFF"/>
+        <w:rPr>
+          <w:rFonts w:ascii="Segoe UI" w:hAnsi="Segoe UI" w:cs="Segoe UI"/>
+          <w:color w:val="171717"/>
+        </w:rPr>
+      </w:pPr>
+      <w:hyperlink r:id="rId53" w:history="1">
+        <w:r>
+          <w:rPr>
+            <w:rStyle w:val="Hyperlink"/>
+            <w:rFonts w:ascii="Segoe UI" w:hAnsi="Segoe UI" w:cs="Segoe UI"/>
+          </w:rPr>
+          <w:t>Digital Rights Management</w:t>
+        </w:r>
+      </w:hyperlink>
+    </w:p>
+    <w:p>
+      <w:pPr>
+        <w:pStyle w:val="NormalWeb"/>
+        <w:numPr>
+          <w:ilvl w:val="2"/>
+          <w:numId w:val="4"/>
+        </w:numPr>
+        <w:shd w:val="clear" w:color="auto" w:fill="FFFFFF"/>
+        <w:rPr>
+          <w:rFonts w:ascii="Segoe UI" w:hAnsi="Segoe UI" w:cs="Segoe UI"/>
+          <w:color w:val="171717"/>
+        </w:rPr>
+      </w:pPr>
+      <w:hyperlink r:id="rId54" w:history="1">
+        <w:r>
+          <w:rPr>
+            <w:rStyle w:val="Hyperlink"/>
+            <w:rFonts w:ascii="Segoe UI" w:hAnsi="Segoe UI" w:cs="Segoe UI"/>
+          </w:rPr>
+          <w:t>DRM Overview</w:t>
+        </w:r>
+      </w:hyperlink>
+    </w:p>
+    <w:p>
+      <w:pPr>
+        <w:pStyle w:val="NormalWeb"/>
+        <w:numPr>
+          <w:ilvl w:val="2"/>
+          <w:numId w:val="4"/>
+        </w:numPr>
+        <w:shd w:val="clear" w:color="auto" w:fill="FFFFFF"/>
+        <w:rPr>
+          <w:rFonts w:ascii="Segoe UI" w:hAnsi="Segoe UI" w:cs="Segoe UI"/>
+          <w:color w:val="171717"/>
+        </w:rPr>
+      </w:pPr>
+      <w:hyperlink r:id="rId55" w:history="1">
+        <w:r>
+          <w:rPr>
+            <w:rStyle w:val="Hyperlink"/>
+            <w:rFonts w:ascii="Segoe UI" w:hAnsi="Segoe UI" w:cs="Segoe UI"/>
+          </w:rPr>
+          <w:t>Content IDs and Content Rights</w:t>
+        </w:r>
+      </w:hyperlink>
+    </w:p>
+    <w:p>
+      <w:pPr>
+        <w:pStyle w:val="NormalWeb"/>
+        <w:numPr>
+          <w:ilvl w:val="2"/>
+          <w:numId w:val="4"/>
+        </w:numPr>
+        <w:shd w:val="clear" w:color="auto" w:fill="FFFFFF"/>
+        <w:rPr>
+          <w:rFonts w:ascii="Segoe UI" w:hAnsi="Segoe UI" w:cs="Segoe UI"/>
+          <w:color w:val="171717"/>
+        </w:rPr>
+      </w:pPr>
+      <w:hyperlink r:id="rId56" w:history="1">
+        <w:r>
+          <w:rPr>
+            <w:rStyle w:val="Hyperlink"/>
+            <w:rFonts w:ascii="Segoe UI" w:hAnsi="Segoe UI" w:cs="Segoe UI"/>
+          </w:rPr>
+          <w:t>Forwarding DRM Content IDs</w:t>
+        </w:r>
+      </w:hyperlink>
+    </w:p>
+    <w:p>
+      <w:pPr>
+        <w:pStyle w:val="NormalWeb"/>
+        <w:numPr>
+          <w:ilvl w:val="2"/>
+          <w:numId w:val="4"/>
+        </w:numPr>
+        <w:shd w:val="clear" w:color="auto" w:fill="FFFFFF"/>
+        <w:rPr>
+          <w:rFonts w:ascii="Segoe UI" w:hAnsi="Segoe UI" w:cs="Segoe UI"/>
+          <w:color w:val="171717"/>
+        </w:rPr>
+      </w:pPr>
+      <w:hyperlink r:id="rId57" w:history="1">
+        <w:r>
+          <w:rPr>
+            <w:rStyle w:val="Hyperlink"/>
+            <w:rFonts w:ascii="Segoe UI" w:hAnsi="Segoe UI" w:cs="Segoe UI"/>
+          </w:rPr>
+          <w:t>DRM Requirements</w:t>
+        </w:r>
+      </w:hyperlink>
+    </w:p>
+    <w:p>
+      <w:pPr>
+        <w:pStyle w:val="NormalWeb"/>
+        <w:numPr>
+          <w:ilvl w:val="2"/>
+          <w:numId w:val="4"/>
+        </w:numPr>
+        <w:shd w:val="clear" w:color="auto" w:fill="FFFFFF"/>
+        <w:rPr>
+          <w:rFonts w:ascii="Segoe UI" w:hAnsi="Segoe UI" w:cs="Segoe UI"/>
+          <w:color w:val="171717"/>
+        </w:rPr>
+      </w:pPr>
+      <w:hyperlink r:id="rId58" w:history="1">
+        <w:r>
+          <w:rPr>
+            <w:rStyle w:val="Hyperlink"/>
+            <w:rFonts w:ascii="Segoe UI" w:hAnsi="Segoe UI" w:cs="Segoe UI"/>
+          </w:rPr>
+          <w:t>Developing and Debugging DRM Drivers</w:t>
+        </w:r>
+      </w:hyperlink>
+    </w:p>
+    <w:p>
+      <w:pPr>
+        <w:pStyle w:val="NormalWeb"/>
+        <w:numPr>
+          <w:ilvl w:val="2"/>
+          <w:numId w:val="4"/>
+        </w:numPr>
+        <w:shd w:val="clear" w:color="auto" w:fill="FFFFFF"/>
+        <w:rPr>
+          <w:rFonts w:ascii="Segoe UI" w:hAnsi="Segoe UI" w:cs="Segoe UI"/>
+          <w:color w:val="171717"/>
+        </w:rPr>
+      </w:pPr>
+      <w:hyperlink r:id="rId59" w:history="1">
+        <w:r>
+          <w:rPr>
+            <w:rStyle w:val="Hyperlink"/>
+            <w:rFonts w:ascii="Segoe UI" w:hAnsi="Segoe UI" w:cs="Segoe UI"/>
+          </w:rPr>
+          <w:t>DRM Functions and Interfaces</w:t>
+        </w:r>
+      </w:hyperlink>
+    </w:p>
+    <w:p>
+      <w:pPr>
+        <w:pStyle w:val="ListParagraph"/>
+        <w:numPr>
+          <w:ilvl w:val="0"/>
+          <w:numId w:val="4"/>
+        </w:numPr>
+        <w:shd w:val="clear" w:color="auto" w:fill="FFFFFF"/>
+        <w:spacing w:before="100" w:beforeAutospacing="1" w:after="100" w:afterAutospacing="1" w:line="240" w:lineRule="auto"/>
+        <w:rPr>
+          <w:rFonts w:ascii="Segoe UI" w:eastAsia="Times New Roman" w:hAnsi="Segoe UI" w:cs="Segoe UI"/>
+          <w:color w:val="171717"/>
+          <w:sz w:val="24"/>
+          <w:szCs w:val="24"/>
+        </w:rPr>
+      </w:pPr>
+      <w:hyperlink r:id="rId60" w:history="1">
         <w:r>
           <w:rPr>
             <w:rFonts w:ascii="Segoe UI" w:eastAsia="Times New Roman" w:hAnsi="Segoe UI" w:cs="Segoe UI"/>
@@ -346,7 +1609,131 @@
             <w:szCs w:val="24"/>
             <w:u w:val="single"/>
           </w:rPr>
-          <w:t>Roadmap for Developing WDM Audio Drivers</w:t>
+          <w:t>WDM Audio Architecture: Advanced Topics</w:t>
+        </w:r>
+      </w:hyperlink>
+    </w:p>
+    <w:p>
+      <w:pPr>
+        <w:pStyle w:val="NormalWeb"/>
+        <w:numPr>
+          <w:ilvl w:val="1"/>
+          <w:numId w:val="4"/>
+        </w:numPr>
+        <w:shd w:val="clear" w:color="auto" w:fill="FFFFFF"/>
+        <w:rPr>
+          <w:rFonts w:ascii="Segoe UI" w:hAnsi="Segoe UI" w:cs="Segoe UI"/>
+          <w:color w:val="171717"/>
+        </w:rPr>
+      </w:pPr>
+      <w:hyperlink r:id="rId61" w:history="1">
+        <w:r>
+          <w:rPr>
+            <w:rStyle w:val="Hyperlink"/>
+            <w:rFonts w:ascii="Segoe UI" w:hAnsi="Segoe UI" w:cs="Segoe UI"/>
+          </w:rPr>
+          <w:t>Data-Intersection Handlers</w:t>
+        </w:r>
+      </w:hyperlink>
+    </w:p>
+    <w:p>
+      <w:pPr>
+        <w:pStyle w:val="NormalWeb"/>
+        <w:numPr>
+          <w:ilvl w:val="1"/>
+          <w:numId w:val="4"/>
+        </w:numPr>
+        <w:shd w:val="clear" w:color="auto" w:fill="FFFFFF"/>
+        <w:rPr>
+          <w:rFonts w:ascii="Segoe UI" w:hAnsi="Segoe UI" w:cs="Segoe UI"/>
+          <w:color w:val="171717"/>
+        </w:rPr>
+      </w:pPr>
+      <w:hyperlink r:id="rId62" w:history="1">
+        <w:r>
+          <w:rPr>
+            <w:rStyle w:val="Hyperlink"/>
+            <w:rFonts w:ascii="Segoe UI" w:hAnsi="Segoe UI" w:cs="Segoe UI"/>
+          </w:rPr>
+          <w:t>Multifunction Audio Devices</w:t>
+        </w:r>
+      </w:hyperlink>
+    </w:p>
+    <w:p>
+      <w:pPr>
+        <w:pStyle w:val="NormalWeb"/>
+        <w:numPr>
+          <w:ilvl w:val="1"/>
+          <w:numId w:val="4"/>
+        </w:numPr>
+        <w:shd w:val="clear" w:color="auto" w:fill="FFFFFF"/>
+        <w:rPr>
+          <w:rFonts w:ascii="Segoe UI" w:hAnsi="Segoe UI" w:cs="Segoe UI"/>
+          <w:color w:val="171717"/>
+        </w:rPr>
+      </w:pPr>
+      <w:hyperlink r:id="rId63" w:history="1">
+        <w:r>
+          <w:rPr>
+            <w:rStyle w:val="Hyperlink"/>
+            <w:rFonts w:ascii="Segoe UI" w:hAnsi="Segoe UI" w:cs="Segoe UI"/>
+          </w:rPr>
+          <w:t xml:space="preserve">Dynamic Audio </w:t>
+        </w:r>
+        <w:proofErr w:type="spellStart"/>
+        <w:r>
+          <w:rPr>
+            <w:rStyle w:val="Hyperlink"/>
+            <w:rFonts w:ascii="Segoe UI" w:hAnsi="Segoe UI" w:cs="Segoe UI"/>
+          </w:rPr>
+          <w:t>Subdevices</w:t>
+        </w:r>
+        <w:proofErr w:type="spellEnd"/>
+      </w:hyperlink>
+    </w:p>
+    <w:p>
+      <w:pPr>
+        <w:pStyle w:val="NormalWeb"/>
+        <w:numPr>
+          <w:ilvl w:val="1"/>
+          <w:numId w:val="4"/>
+        </w:numPr>
+        <w:shd w:val="clear" w:color="auto" w:fill="FFFFFF"/>
+        <w:rPr>
+          <w:rFonts w:ascii="Segoe UI" w:hAnsi="Segoe UI" w:cs="Segoe UI"/>
+          <w:color w:val="171717"/>
+        </w:rPr>
+      </w:pPr>
+      <w:hyperlink r:id="rId64" w:history="1">
+        <w:r>
+          <w:rPr>
+            <w:rStyle w:val="Hyperlink"/>
+            <w:rFonts w:ascii="Segoe UI" w:hAnsi="Segoe UI" w:cs="Segoe UI"/>
+          </w:rPr>
+          <w:t>Supporting Non-PCM Wave Formats</w:t>
+        </w:r>
+      </w:hyperlink>
+    </w:p>
+    <w:p>
+      <w:pPr>
+        <w:pStyle w:val="NormalWeb"/>
+        <w:numPr>
+          <w:ilvl w:val="1"/>
+          <w:numId w:val="4"/>
+        </w:numPr>
+        <w:shd w:val="clear" w:color="auto" w:fill="FFFFFF"/>
+        <w:rPr>
+          <w:rFonts w:ascii="Segoe UI" w:hAnsi="Segoe UI" w:cs="Segoe UI"/>
+          <w:color w:val="171717"/>
+        </w:rPr>
+      </w:pPr>
+      <w:hyperlink r:id="rId65" w:history="1">
+        <w:r>
+          <w:rPr>
+            <w:rStyle w:val="Hyperlink"/>
+            <w:rFonts w:ascii="Segoe UI" w:hAnsi="Segoe UI" w:cs="Segoe UI"/>
+          </w:rPr>
+          <w:t>High Definition Audio DDI</w:t>
         </w:r>
       </w:hyperlink>
     </w:p>
@@ -355,7 +1742,7 @@
         <w:pStyle w:val="ListParagraph"/>
         <w:numPr>
           <w:ilvl w:val="0"/>
-          <w:numId w:val="2"/>
+          <w:numId w:val="4"/>
         </w:numPr>
         <w:shd w:val="clear" w:color="auto" w:fill="FFFFFF"/>
         <w:spacing w:before="100" w:beforeAutospacing="1" w:after="100" w:afterAutospacing="1" w:line="240" w:lineRule="auto"/>
@@ -366,56 +1753,7 @@
           <w:szCs w:val="24"/>
         </w:rPr>
       </w:pPr>
-      <w:hyperlink r:id="rId9" w:history="1">
-        <w:r>
-          <w:rPr>
-            <w:rStyle w:val="Hyperlink"/>
-            <w:rFonts w:ascii="Segoe UI" w:eastAsia="Times New Roman" w:hAnsi="Segoe UI" w:cs="Segoe UI"/>
-            <w:sz w:val="24"/>
-            <w:szCs w:val="24"/>
-          </w:rPr>
-          <w:t>Custom Audio Driver Type Decision Tree</w:t>
-        </w:r>
-      </w:hyperlink>
-    </w:p>
-    <w:p>
-      <w:pPr>
-        <w:shd w:val="clear" w:color="auto" w:fill="FFFFFF"/>
-        <w:spacing w:before="100" w:beforeAutospacing="1" w:after="100" w:afterAutospacing="1" w:line="240" w:lineRule="auto"/>
-        <w:rPr>
-          <w:rFonts w:ascii="Segoe UI" w:eastAsia="Times New Roman" w:hAnsi="Segoe UI" w:cs="Segoe UI"/>
-          <w:color w:val="171717"/>
-          <w:sz w:val="24"/>
-          <w:szCs w:val="24"/>
-        </w:rPr>
-      </w:pPr>
-      <w:r>
-        <w:rPr>
-          <w:rFonts w:asciiTheme="minorEastAsia" w:hAnsiTheme="minorEastAsia" w:cs="Segoe UI" w:hint="eastAsia"/>
-          <w:color w:val="171717"/>
-          <w:sz w:val="24"/>
-          <w:szCs w:val="24"/>
-        </w:rPr>
-        <w:t>主题:</w:t>
-      </w:r>
-    </w:p>
-    <w:p>
-      <w:pPr>
-        <w:pStyle w:val="ListParagraph"/>
-        <w:numPr>
-          <w:ilvl w:val="0"/>
-          <w:numId w:val="4"/>
-        </w:numPr>
-        <w:shd w:val="clear" w:color="auto" w:fill="FFFFFF"/>
-        <w:spacing w:before="100" w:beforeAutospacing="1" w:after="100" w:afterAutospacing="1" w:line="240" w:lineRule="auto"/>
-        <w:rPr>
-          <w:rFonts w:ascii="Segoe UI" w:eastAsia="Times New Roman" w:hAnsi="Segoe UI" w:cs="Segoe UI"/>
-          <w:color w:val="171717"/>
-          <w:sz w:val="24"/>
-          <w:szCs w:val="24"/>
-        </w:rPr>
-      </w:pPr>
-      <w:hyperlink r:id="rId10" w:history="1">
+      <w:hyperlink r:id="rId66" w:history="1">
         <w:r>
           <w:rPr>
             <w:rFonts w:ascii="Segoe UI" w:eastAsia="Times New Roman" w:hAnsi="Segoe UI" w:cs="Segoe UI"/>
@@ -424,7 +1762,281 @@
             <w:szCs w:val="24"/>
             <w:u w:val="single"/>
           </w:rPr>
-          <w:t>WDM Audio Drivers Overview</w:t>
+          <w:t>WDM Audio Support in Different Versions of Windows</w:t>
+        </w:r>
+      </w:hyperlink>
+    </w:p>
+    <w:p>
+      <w:pPr>
+        <w:pStyle w:val="NormalWeb"/>
+        <w:numPr>
+          <w:ilvl w:val="1"/>
+          <w:numId w:val="4"/>
+        </w:numPr>
+        <w:shd w:val="clear" w:color="auto" w:fill="FFFFFF"/>
+        <w:rPr>
+          <w:rFonts w:ascii="Segoe UI" w:hAnsi="Segoe UI" w:cs="Segoe UI"/>
+          <w:color w:val="171717"/>
+        </w:rPr>
+      </w:pPr>
+      <w:hyperlink r:id="rId67" w:history="1">
+        <w:r>
+          <w:rPr>
+            <w:rStyle w:val="Hyperlink"/>
+            <w:rFonts w:ascii="Segoe UI" w:hAnsi="Segoe UI" w:cs="Segoe UI"/>
+          </w:rPr>
+          <w:t>Implementing Audio Module Communication</w:t>
+        </w:r>
+      </w:hyperlink>
+    </w:p>
+    <w:p>
+      <w:pPr>
+        <w:pStyle w:val="NormalWeb"/>
+        <w:numPr>
+          <w:ilvl w:val="1"/>
+          <w:numId w:val="4"/>
+        </w:numPr>
+        <w:shd w:val="clear" w:color="auto" w:fill="FFFFFF"/>
+        <w:rPr>
+          <w:rFonts w:ascii="Segoe UI" w:hAnsi="Segoe UI" w:cs="Segoe UI"/>
+          <w:color w:val="FF0000"/>
+        </w:rPr>
+      </w:pPr>
+      <w:hyperlink r:id="rId68" w:history="1">
+        <w:r>
+          <w:rPr>
+            <w:rStyle w:val="Hyperlink"/>
+            <w:rFonts w:ascii="Segoe UI" w:hAnsi="Segoe UI" w:cs="Segoe UI"/>
+            <w:color w:val="FF0000"/>
+          </w:rPr>
+          <w:t>Low Latency Audio</w:t>
+        </w:r>
+      </w:hyperlink>
+    </w:p>
+    <w:p>
+      <w:pPr>
+        <w:pStyle w:val="NormalWeb"/>
+        <w:numPr>
+          <w:ilvl w:val="1"/>
+          <w:numId w:val="4"/>
+        </w:numPr>
+        <w:shd w:val="clear" w:color="auto" w:fill="FFFFFF"/>
+        <w:rPr>
+          <w:rFonts w:ascii="Segoe UI" w:hAnsi="Segoe UI" w:cs="Segoe UI"/>
+          <w:color w:val="FF0000"/>
+        </w:rPr>
+      </w:pPr>
+      <w:hyperlink r:id="rId69" w:history="1">
+        <w:r>
+          <w:rPr>
+            <w:rStyle w:val="Hyperlink"/>
+            <w:rFonts w:ascii="Segoe UI" w:hAnsi="Segoe UI" w:cs="Segoe UI"/>
+            <w:color w:val="FF0000"/>
+          </w:rPr>
+          <w:t>Voice Activation</w:t>
+        </w:r>
+      </w:hyperlink>
+    </w:p>
+    <w:bookmarkStart w:id="0" w:name="_GoBack"/>
+    <w:p>
+      <w:pPr>
+        <w:pStyle w:val="NormalWeb"/>
+        <w:numPr>
+          <w:ilvl w:val="1"/>
+          <w:numId w:val="4"/>
+        </w:numPr>
+        <w:shd w:val="clear" w:color="auto" w:fill="FFFFFF"/>
+        <w:rPr>
+          <w:rFonts w:ascii="Segoe UI" w:hAnsi="Segoe UI" w:cs="Segoe UI"/>
+          <w:color w:val="171717"/>
+        </w:rPr>
+      </w:pPr>
+      <w:r>
+        <w:rPr>
+          <w:color w:val="FF0000"/>
+        </w:rPr>
+        <w:lastRenderedPageBreak/>
+        <w:fldChar w:fldCharType="begin"/>
+      </w:r>
+      <w:r>
+        <w:rPr>
+          <w:color w:val="FF0000"/>
+        </w:rPr>
+        <w:instrText xml:space="preserve"> HYPERLINK "https://docs.microso</w:instrText>
+      </w:r>
+      <w:r>
+        <w:rPr>
+          <w:color w:val="FF0000"/>
+        </w:rPr>
+        <w:instrText xml:space="preserve">ft.com/en-us/windows-hardware/drivers/audio/audio-hardware-resource-management" </w:instrText>
+      </w:r>
+      <w:r>
+        <w:rPr>
+          <w:color w:val="FF0000"/>
+        </w:rPr>
+        <w:fldChar w:fldCharType="separate"/>
+      </w:r>
+      <w:r>
+        <w:rPr>
+          <w:rStyle w:val="Hyperlink"/>
+          <w:rFonts w:ascii="Segoe UI" w:hAnsi="Segoe UI" w:cs="Segoe UI"/>
+          <w:color w:val="FF0000"/>
+        </w:rPr>
+        <w:t>Audio Hardware Resource Management</w:t>
+      </w:r>
+      <w:r>
+        <w:rPr>
+          <w:rStyle w:val="Hyperlink"/>
+          <w:rFonts w:ascii="Segoe UI" w:hAnsi="Segoe UI" w:cs="Segoe UI"/>
+          <w:color w:val="FF0000"/>
+        </w:rPr>
+        <w:fldChar w:fldCharType="end"/>
+      </w:r>
+      <w:bookmarkEnd w:id="0"/>
+    </w:p>
+    <w:p>
+      <w:pPr>
+        <w:pStyle w:val="NormalWeb"/>
+        <w:numPr>
+          <w:ilvl w:val="1"/>
+          <w:numId w:val="4"/>
+        </w:numPr>
+        <w:shd w:val="clear" w:color="auto" w:fill="FFFFFF"/>
+        <w:rPr>
+          <w:rFonts w:ascii="Segoe UI" w:hAnsi="Segoe UI" w:cs="Segoe UI"/>
+          <w:color w:val="171717"/>
+        </w:rPr>
+      </w:pPr>
+      <w:hyperlink r:id="rId70" w:history="1">
+        <w:r>
+          <w:rPr>
+            <w:rStyle w:val="Hyperlink"/>
+            <w:rFonts w:ascii="Segoe UI" w:hAnsi="Segoe UI" w:cs="Segoe UI"/>
+          </w:rPr>
+          <w:t>Bluetooth Bypass Guidelines for Audio Drivers</w:t>
+        </w:r>
+      </w:hyperlink>
+    </w:p>
+    <w:p>
+      <w:pPr>
+        <w:pStyle w:val="NormalWeb"/>
+        <w:numPr>
+          <w:ilvl w:val="1"/>
+          <w:numId w:val="4"/>
+        </w:numPr>
+        <w:shd w:val="clear" w:color="auto" w:fill="FFFFFF"/>
+        <w:rPr>
+          <w:rFonts w:ascii="Segoe UI" w:hAnsi="Segoe UI" w:cs="Segoe UI"/>
+          <w:color w:val="171717"/>
+        </w:rPr>
+      </w:pPr>
+      <w:hyperlink r:id="rId71" w:history="1">
+        <w:r>
+          <w:rPr>
+            <w:rStyle w:val="Hyperlink"/>
+            <w:rFonts w:ascii="Segoe UI" w:hAnsi="Segoe UI" w:cs="Segoe UI"/>
+            <w:color w:val="70AD47" w:themeColor="accent6"/>
+          </w:rPr>
+          <w:t>Hardware-Offloaded Audio Processing</w:t>
+        </w:r>
+      </w:hyperlink>
+      <w:r>
+        <w:rPr>
+          <w:rFonts w:ascii="Segoe UI" w:hAnsi="Segoe UI" w:cs="Segoe UI"/>
+          <w:color w:val="70AD47" w:themeColor="accent6"/>
+        </w:rPr>
+        <w:t xml:space="preserve"> </w:t>
+      </w:r>
+    </w:p>
+    <w:p>
+      <w:pPr>
+        <w:pStyle w:val="NormalWeb"/>
+        <w:numPr>
+          <w:ilvl w:val="1"/>
+          <w:numId w:val="4"/>
+        </w:numPr>
+        <w:shd w:val="clear" w:color="auto" w:fill="FFFFFF"/>
+        <w:rPr>
+          <w:rFonts w:ascii="Segoe UI" w:hAnsi="Segoe UI" w:cs="Segoe UI"/>
+          <w:color w:val="171717"/>
+        </w:rPr>
+      </w:pPr>
+      <w:hyperlink r:id="rId72" w:history="1">
+        <w:r>
+          <w:rPr>
+            <w:rStyle w:val="Hyperlink"/>
+            <w:rFonts w:ascii="Segoe UI" w:hAnsi="Segoe UI" w:cs="Segoe UI"/>
+          </w:rPr>
+          <w:t>WDM Audio Platform Differences</w:t>
+        </w:r>
+      </w:hyperlink>
+    </w:p>
+    <w:p>
+      <w:pPr>
+        <w:pStyle w:val="NormalWeb"/>
+        <w:numPr>
+          <w:ilvl w:val="1"/>
+          <w:numId w:val="4"/>
+        </w:numPr>
+        <w:shd w:val="clear" w:color="auto" w:fill="FFFFFF"/>
+        <w:rPr>
+          <w:rFonts w:ascii="Segoe UI" w:hAnsi="Segoe UI" w:cs="Segoe UI"/>
+          <w:color w:val="171717"/>
+        </w:rPr>
+      </w:pPr>
+      <w:hyperlink r:id="rId73" w:history="1">
+        <w:r>
+          <w:rPr>
+            <w:rStyle w:val="Hyperlink"/>
+            <w:rFonts w:ascii="Segoe UI" w:hAnsi="Segoe UI" w:cs="Segoe UI"/>
+          </w:rPr>
+          <w:t>WDM Audio Components</w:t>
+        </w:r>
+      </w:hyperlink>
+    </w:p>
+    <w:p>
+      <w:pPr>
+        <w:pStyle w:val="NormalWeb"/>
+        <w:numPr>
+          <w:ilvl w:val="1"/>
+          <w:numId w:val="4"/>
+        </w:numPr>
+        <w:shd w:val="clear" w:color="auto" w:fill="FFFFFF"/>
+        <w:rPr>
+          <w:rFonts w:ascii="Segoe UI" w:hAnsi="Segoe UI" w:cs="Segoe UI"/>
+          <w:color w:val="171717"/>
+        </w:rPr>
+      </w:pPr>
+      <w:hyperlink r:id="rId74" w:history="1">
+        <w:r>
+          <w:rPr>
+            <w:rStyle w:val="Hyperlink"/>
+            <w:rFonts w:ascii="Segoe UI" w:hAnsi="Segoe UI" w:cs="Segoe UI"/>
+          </w:rPr>
+          <w:t>Typical Audio Configurations</w:t>
+        </w:r>
+      </w:hyperlink>
+    </w:p>
+    <w:p>
+      <w:pPr>
+        <w:pStyle w:val="NormalWeb"/>
+        <w:numPr>
+          <w:ilvl w:val="1"/>
+          <w:numId w:val="4"/>
+        </w:numPr>
+        <w:shd w:val="clear" w:color="auto" w:fill="FFFFFF"/>
+        <w:rPr>
+          <w:rFonts w:ascii="Segoe UI" w:hAnsi="Segoe UI" w:cs="Segoe UI"/>
+          <w:color w:val="171717"/>
+        </w:rPr>
+      </w:pPr>
+      <w:hyperlink r:id="rId75" w:history="1">
+        <w:r>
+          <w:rPr>
+            <w:rStyle w:val="Hyperlink"/>
+            <w:rFonts w:ascii="Segoe UI" w:hAnsi="Segoe UI" w:cs="Segoe UI"/>
+          </w:rPr>
+          <w:t>Factors Governing Wave-Output Latency</w:t>
         </w:r>
       </w:hyperlink>
     </w:p>
@@ -439,12 +2051,209 @@
         <w:spacing w:before="100" w:beforeAutospacing="1" w:after="100" w:afterAutospacing="1" w:line="240" w:lineRule="auto"/>
         <w:rPr>
           <w:rFonts w:ascii="Segoe UI" w:eastAsia="Times New Roman" w:hAnsi="Segoe UI" w:cs="Segoe UI"/>
-          <w:color w:val="171717"/>
+          <w:color w:val="70AD47" w:themeColor="accent6"/>
           <w:sz w:val="24"/>
           <w:szCs w:val="24"/>
         </w:rPr>
       </w:pPr>
-      <w:hyperlink r:id="rId11" w:history="1">
+      <w:hyperlink r:id="rId76" w:history="1">
+        <w:r>
+          <w:rPr>
+            <w:rFonts w:ascii="Segoe UI" w:eastAsia="Times New Roman" w:hAnsi="Segoe UI" w:cs="Segoe UI"/>
+            <w:color w:val="70AD47" w:themeColor="accent6"/>
+            <w:sz w:val="24"/>
+            <w:szCs w:val="24"/>
+            <w:u w:val="single"/>
+          </w:rPr>
+          <w:t>Windows Audio Processing Objects</w:t>
+        </w:r>
+      </w:hyperlink>
+    </w:p>
+    <w:p>
+      <w:pPr>
+        <w:numPr>
+          <w:ilvl w:val="1"/>
+          <w:numId w:val="4"/>
+        </w:numPr>
+        <w:shd w:val="clear" w:color="auto" w:fill="FFFFFF"/>
+        <w:spacing w:after="0" w:line="240" w:lineRule="auto"/>
+        <w:rPr>
+          <w:rFonts w:ascii="Segoe UI" w:hAnsi="Segoe UI" w:cs="Segoe UI"/>
+          <w:color w:val="70AD47" w:themeColor="accent6"/>
+        </w:rPr>
+      </w:pPr>
+      <w:hyperlink r:id="rId77" w:history="1">
+        <w:r>
+          <w:rPr>
+            <w:rStyle w:val="Hyperlink"/>
+            <w:rFonts w:ascii="Segoe UI" w:hAnsi="Segoe UI" w:cs="Segoe UI"/>
+            <w:color w:val="70AD47" w:themeColor="accent6"/>
+            <w:u w:val="none"/>
+          </w:rPr>
+          <w:t>Audio Processing Object Architecture</w:t>
+        </w:r>
+      </w:hyperlink>
+    </w:p>
+    <w:p>
+      <w:pPr>
+        <w:numPr>
+          <w:ilvl w:val="1"/>
+          <w:numId w:val="4"/>
+        </w:numPr>
+        <w:shd w:val="clear" w:color="auto" w:fill="FFFFFF"/>
+        <w:spacing w:after="0" w:line="240" w:lineRule="auto"/>
+        <w:rPr>
+          <w:rFonts w:ascii="Segoe UI" w:hAnsi="Segoe UI" w:cs="Segoe UI"/>
+          <w:color w:val="70AD47" w:themeColor="accent6"/>
+        </w:rPr>
+      </w:pPr>
+      <w:hyperlink r:id="rId78" w:history="1">
+        <w:r>
+          <w:rPr>
+            <w:rStyle w:val="Hyperlink"/>
+            <w:rFonts w:ascii="Segoe UI" w:hAnsi="Segoe UI" w:cs="Segoe UI"/>
+            <w:color w:val="70AD47" w:themeColor="accent6"/>
+            <w:u w:val="none"/>
+          </w:rPr>
+          <w:t>Implementing Audio Processing Objects</w:t>
+        </w:r>
+      </w:hyperlink>
+    </w:p>
+    <w:p>
+      <w:pPr>
+        <w:numPr>
+          <w:ilvl w:val="1"/>
+          <w:numId w:val="4"/>
+        </w:numPr>
+        <w:shd w:val="clear" w:color="auto" w:fill="FFFFFF"/>
+        <w:spacing w:after="0" w:line="240" w:lineRule="auto"/>
+        <w:rPr>
+          <w:rFonts w:ascii="Segoe UI" w:hAnsi="Segoe UI" w:cs="Segoe UI"/>
+          <w:color w:val="FFC000"/>
+        </w:rPr>
+      </w:pPr>
+      <w:hyperlink r:id="rId79" w:history="1">
+        <w:r>
+          <w:rPr>
+            <w:rStyle w:val="Hyperlink"/>
+            <w:rFonts w:ascii="Segoe UI" w:hAnsi="Segoe UI" w:cs="Segoe UI"/>
+            <w:color w:val="70AD47" w:themeColor="accent6"/>
+            <w:u w:val="none"/>
+          </w:rPr>
+          <w:t>Implementing a UI for Configuring APO Effects</w:t>
+        </w:r>
+      </w:hyperlink>
+      <w:r>
+        <w:rPr>
+          <w:rFonts w:ascii="Segoe UI" w:hAnsi="Segoe UI" w:cs="Segoe UI"/>
+          <w:color w:val="70AD47" w:themeColor="accent6"/>
+        </w:rPr>
+        <w:t xml:space="preserve"> </w:t>
+      </w:r>
+      <w:r>
+        <w:rPr>
+          <w:rFonts w:ascii="Segoe UI" w:hAnsi="Segoe UI" w:cs="Segoe UI" w:hint="eastAsia"/>
+          <w:color w:val="FFC000"/>
+        </w:rPr>
+        <w:t>[</w:t>
+      </w:r>
+      <w:r>
+        <w:rPr>
+          <w:rFonts w:asciiTheme="minorEastAsia" w:hAnsiTheme="minorEastAsia" w:cs="Segoe UI" w:hint="eastAsia"/>
+          <w:color w:val="FFC000"/>
+          <w:sz w:val="24"/>
+          <w:szCs w:val="24"/>
+        </w:rPr>
+        <w:t>对</w:t>
+      </w:r>
+      <w:proofErr w:type="spellStart"/>
+      <w:r>
+        <w:rPr>
+          <w:rFonts w:asciiTheme="minorEastAsia" w:hAnsiTheme="minorEastAsia" w:cs="Segoe UI" w:hint="eastAsia"/>
+          <w:color w:val="FFC000"/>
+          <w:sz w:val="24"/>
+          <w:szCs w:val="24"/>
+        </w:rPr>
+        <w:t>inf</w:t>
+      </w:r>
+      <w:proofErr w:type="spellEnd"/>
+      <w:r>
+        <w:rPr>
+          <w:rFonts w:asciiTheme="minorEastAsia" w:hAnsiTheme="minorEastAsia" w:cs="Segoe UI" w:hint="eastAsia"/>
+          <w:color w:val="FFC000"/>
+          <w:sz w:val="24"/>
+          <w:szCs w:val="24"/>
+        </w:rPr>
+        <w:t>安装部分还存在一些疑问,</w:t>
+      </w:r>
+      <w:r>
+        <w:rPr>
+          <w:rFonts w:asciiTheme="minorEastAsia" w:hAnsiTheme="minorEastAsia" w:cs="Segoe UI"/>
+          <w:color w:val="FFC000"/>
+          <w:sz w:val="24"/>
+          <w:szCs w:val="24"/>
+        </w:rPr>
+        <w:t xml:space="preserve"> </w:t>
+      </w:r>
+      <w:r>
+        <w:rPr>
+          <w:rFonts w:asciiTheme="minorEastAsia" w:hAnsiTheme="minorEastAsia" w:cs="Segoe UI" w:hint="eastAsia"/>
+          <w:color w:val="FFC000"/>
+          <w:sz w:val="24"/>
+          <w:szCs w:val="24"/>
+        </w:rPr>
+        <w:t>需要实践</w:t>
+      </w:r>
+      <w:r>
+        <w:rPr>
+          <w:rFonts w:ascii="Segoe UI" w:hAnsi="Segoe UI" w:cs="Segoe UI" w:hint="eastAsia"/>
+          <w:color w:val="FFC000"/>
+        </w:rPr>
+        <w:t>]</w:t>
+      </w:r>
+    </w:p>
+    <w:p>
+      <w:pPr>
+        <w:numPr>
+          <w:ilvl w:val="1"/>
+          <w:numId w:val="4"/>
+        </w:numPr>
+        <w:shd w:val="clear" w:color="auto" w:fill="FFFFFF"/>
+        <w:spacing w:after="0" w:line="240" w:lineRule="auto"/>
+        <w:rPr>
+          <w:rFonts w:ascii="Segoe UI" w:hAnsi="Segoe UI" w:cs="Segoe UI"/>
+          <w:color w:val="70AD47" w:themeColor="accent6"/>
+        </w:rPr>
+      </w:pPr>
+      <w:hyperlink r:id="rId80" w:history="1">
+        <w:r>
+          <w:rPr>
+            <w:rStyle w:val="Hyperlink"/>
+            <w:rFonts w:ascii="Segoe UI" w:hAnsi="Segoe UI" w:cs="Segoe UI"/>
+            <w:color w:val="70AD47" w:themeColor="accent6"/>
+            <w:u w:val="none"/>
+          </w:rPr>
+          <w:t>Implementing Hardware Offloaded APO Effects</w:t>
+        </w:r>
+      </w:hyperlink>
+    </w:p>
+    <w:p>
+      <w:pPr>
+        <w:pStyle w:val="ListParagraph"/>
+        <w:numPr>
+          <w:ilvl w:val="0"/>
+          <w:numId w:val="4"/>
+        </w:numPr>
+        <w:shd w:val="clear" w:color="auto" w:fill="FFFFFF"/>
+        <w:spacing w:before="100" w:beforeAutospacing="1" w:after="100" w:afterAutospacing="1" w:line="240" w:lineRule="auto"/>
+        <w:rPr>
+          <w:rFonts w:ascii="Segoe UI" w:eastAsia="Times New Roman" w:hAnsi="Segoe UI" w:cs="Segoe UI"/>
+          <w:color w:val="171717"/>
+          <w:sz w:val="24"/>
+          <w:szCs w:val="24"/>
+        </w:rPr>
+      </w:pPr>
+      <w:hyperlink r:id="rId81" w:history="1">
         <w:r>
           <w:rPr>
             <w:rFonts w:ascii="Segoe UI" w:eastAsia="Times New Roman" w:hAnsi="Segoe UI" w:cs="Segoe UI"/>
@@ -453,7 +2262,260 @@
             <w:szCs w:val="24"/>
             <w:u w:val="single"/>
           </w:rPr>
-          <w:t>WDM Audio Architecture: Basic Concepts</w:t>
+          <w:t>Audio Miniport Drivers</w:t>
+        </w:r>
+      </w:hyperlink>
+    </w:p>
+    <w:p>
+      <w:pPr>
+        <w:pStyle w:val="NormalWeb"/>
+        <w:numPr>
+          <w:ilvl w:val="1"/>
+          <w:numId w:val="4"/>
+        </w:numPr>
+        <w:shd w:val="clear" w:color="auto" w:fill="FFFFFF"/>
+        <w:rPr>
+          <w:rFonts w:ascii="Segoe UI" w:hAnsi="Segoe UI" w:cs="Segoe UI"/>
+          <w:color w:val="171717"/>
+        </w:rPr>
+      </w:pPr>
+      <w:hyperlink r:id="rId82" w:history="1">
+        <w:r>
+          <w:rPr>
+            <w:rStyle w:val="Hyperlink"/>
+            <w:rFonts w:ascii="Segoe UI" w:hAnsi="Segoe UI" w:cs="Segoe UI"/>
+          </w:rPr>
+          <w:t>Introduction to Port Class</w:t>
+        </w:r>
+      </w:hyperlink>
+    </w:p>
+    <w:p>
+      <w:pPr>
+        <w:pStyle w:val="NormalWeb"/>
+        <w:numPr>
+          <w:ilvl w:val="1"/>
+          <w:numId w:val="4"/>
+        </w:numPr>
+        <w:shd w:val="clear" w:color="auto" w:fill="FFFFFF"/>
+        <w:rPr>
+          <w:rFonts w:ascii="Segoe UI" w:hAnsi="Segoe UI" w:cs="Segoe UI"/>
+          <w:color w:val="171717"/>
+        </w:rPr>
+      </w:pPr>
+      <w:hyperlink r:id="rId83" w:history="1">
+        <w:r>
+          <w:rPr>
+            <w:rStyle w:val="Hyperlink"/>
+            <w:rFonts w:ascii="Segoe UI" w:hAnsi="Segoe UI" w:cs="Segoe UI"/>
+          </w:rPr>
+          <w:t>Supporting a Device</w:t>
+        </w:r>
+      </w:hyperlink>
+    </w:p>
+    <w:p>
+      <w:pPr>
+        <w:pStyle w:val="NormalWeb"/>
+        <w:numPr>
+          <w:ilvl w:val="1"/>
+          <w:numId w:val="4"/>
+        </w:numPr>
+        <w:shd w:val="clear" w:color="auto" w:fill="FFFFFF"/>
+        <w:rPr>
+          <w:rFonts w:ascii="Segoe UI" w:hAnsi="Segoe UI" w:cs="Segoe UI"/>
+          <w:color w:val="171717"/>
+        </w:rPr>
+      </w:pPr>
+      <w:hyperlink r:id="rId84" w:history="1">
+        <w:r>
+          <w:rPr>
+            <w:rStyle w:val="Hyperlink"/>
+            <w:rFonts w:ascii="Segoe UI" w:hAnsi="Segoe UI" w:cs="Segoe UI"/>
+          </w:rPr>
+          <w:t>COM in the Kernel</w:t>
+        </w:r>
+      </w:hyperlink>
+    </w:p>
+    <w:p>
+      <w:pPr>
+        <w:pStyle w:val="NormalWeb"/>
+        <w:numPr>
+          <w:ilvl w:val="1"/>
+          <w:numId w:val="4"/>
+        </w:numPr>
+        <w:shd w:val="clear" w:color="auto" w:fill="FFFFFF"/>
+        <w:rPr>
+          <w:rFonts w:ascii="Segoe UI" w:hAnsi="Segoe UI" w:cs="Segoe UI"/>
+          <w:color w:val="171717"/>
+        </w:rPr>
+      </w:pPr>
+      <w:hyperlink r:id="rId85" w:history="1">
+        <w:r>
+          <w:rPr>
+            <w:rStyle w:val="Hyperlink"/>
+            <w:rFonts w:ascii="Segoe UI" w:hAnsi="Segoe UI" w:cs="Segoe UI"/>
+          </w:rPr>
+          <w:t>Adapter Driver Construction</w:t>
+        </w:r>
+      </w:hyperlink>
+    </w:p>
+    <w:p>
+      <w:pPr>
+        <w:pStyle w:val="NormalWeb"/>
+        <w:numPr>
+          <w:ilvl w:val="1"/>
+          <w:numId w:val="4"/>
+        </w:numPr>
+        <w:shd w:val="clear" w:color="auto" w:fill="FFFFFF"/>
+        <w:rPr>
+          <w:rFonts w:ascii="Segoe UI" w:hAnsi="Segoe UI" w:cs="Segoe UI"/>
+          <w:color w:val="171717"/>
+        </w:rPr>
+      </w:pPr>
+      <w:hyperlink r:id="rId86" w:history="1">
+        <w:r>
+          <w:rPr>
+            <w:rStyle w:val="Hyperlink"/>
+            <w:rFonts w:ascii="Segoe UI" w:hAnsi="Segoe UI" w:cs="Segoe UI"/>
+          </w:rPr>
+          <w:t>Miniport Driver Types by Operating System</w:t>
+        </w:r>
+      </w:hyperlink>
+    </w:p>
+    <w:p>
+      <w:pPr>
+        <w:pStyle w:val="NormalWeb"/>
+        <w:numPr>
+          <w:ilvl w:val="1"/>
+          <w:numId w:val="4"/>
+        </w:numPr>
+        <w:shd w:val="clear" w:color="auto" w:fill="FFFFFF"/>
+        <w:rPr>
+          <w:rFonts w:ascii="Segoe UI" w:hAnsi="Segoe UI" w:cs="Segoe UI"/>
+          <w:color w:val="171717"/>
+        </w:rPr>
+      </w:pPr>
+      <w:hyperlink r:id="rId87" w:history="1">
+        <w:r>
+          <w:rPr>
+            <w:rStyle w:val="Hyperlink"/>
+            <w:rFonts w:ascii="Segoe UI" w:hAnsi="Segoe UI" w:cs="Segoe UI"/>
+          </w:rPr>
+          <w:t>Miniport Interfaces</w:t>
+        </w:r>
+      </w:hyperlink>
+    </w:p>
+    <w:p>
+      <w:pPr>
+        <w:pStyle w:val="NormalWeb"/>
+        <w:numPr>
+          <w:ilvl w:val="1"/>
+          <w:numId w:val="4"/>
+        </w:numPr>
+        <w:shd w:val="clear" w:color="auto" w:fill="FFFFFF"/>
+        <w:rPr>
+          <w:rFonts w:ascii="Segoe UI" w:hAnsi="Segoe UI" w:cs="Segoe UI"/>
+          <w:color w:val="171717"/>
+        </w:rPr>
+      </w:pPr>
+      <w:hyperlink r:id="rId88" w:history="1">
+        <w:r>
+          <w:rPr>
+            <w:rStyle w:val="Hyperlink"/>
+            <w:rFonts w:ascii="Segoe UI" w:hAnsi="Segoe UI" w:cs="Segoe UI"/>
+          </w:rPr>
+          <w:t>Installing a Port Class Audio Adapter</w:t>
+        </w:r>
+      </w:hyperlink>
+    </w:p>
+    <w:p>
+      <w:pPr>
+        <w:pStyle w:val="NormalWeb"/>
+        <w:numPr>
+          <w:ilvl w:val="1"/>
+          <w:numId w:val="4"/>
+        </w:numPr>
+        <w:shd w:val="clear" w:color="auto" w:fill="FFFFFF"/>
+        <w:rPr>
+          <w:rFonts w:ascii="Segoe UI" w:hAnsi="Segoe UI" w:cs="Segoe UI"/>
+          <w:color w:val="171717"/>
+        </w:rPr>
+      </w:pPr>
+      <w:hyperlink r:id="rId89" w:history="1">
+        <w:r>
+          <w:rPr>
+            <w:rStyle w:val="Hyperlink"/>
+            <w:rFonts w:ascii="Segoe UI" w:hAnsi="Segoe UI" w:cs="Segoe UI"/>
+          </w:rPr>
+          <w:t>Port Driver Helper Objects</w:t>
+        </w:r>
+      </w:hyperlink>
+    </w:p>
+    <w:p>
+      <w:pPr>
+        <w:pStyle w:val="NormalWeb"/>
+        <w:numPr>
+          <w:ilvl w:val="1"/>
+          <w:numId w:val="4"/>
+        </w:numPr>
+        <w:shd w:val="clear" w:color="auto" w:fill="FFFFFF"/>
+        <w:rPr>
+          <w:rFonts w:ascii="Segoe UI" w:hAnsi="Segoe UI" w:cs="Segoe UI"/>
+          <w:color w:val="171717"/>
+        </w:rPr>
+      </w:pPr>
+      <w:hyperlink r:id="rId90" w:history="1">
+        <w:r>
+          <w:rPr>
+            <w:rStyle w:val="Hyperlink"/>
+            <w:rFonts w:ascii="Segoe UI" w:hAnsi="Segoe UI" w:cs="Segoe UI"/>
+          </w:rPr>
+          <w:t>Power Management for Audio Devices</w:t>
+        </w:r>
+      </w:hyperlink>
+    </w:p>
+    <w:p>
+      <w:pPr>
+        <w:pStyle w:val="NormalWeb"/>
+        <w:numPr>
+          <w:ilvl w:val="1"/>
+          <w:numId w:val="4"/>
+        </w:numPr>
+        <w:shd w:val="clear" w:color="auto" w:fill="FFFFFF"/>
+        <w:rPr>
+          <w:rFonts w:ascii="Segoe UI" w:hAnsi="Segoe UI" w:cs="Segoe UI"/>
+          <w:color w:val="171717"/>
+        </w:rPr>
+      </w:pPr>
+      <w:hyperlink r:id="rId91" w:history="1">
+        <w:r>
+          <w:rPr>
+            <w:rStyle w:val="Hyperlink"/>
+            <w:rFonts w:ascii="Segoe UI" w:hAnsi="Segoe UI" w:cs="Segoe UI"/>
+          </w:rPr>
+          <w:t>Version Numbers for Audio Drivers</w:t>
+        </w:r>
+      </w:hyperlink>
+    </w:p>
+    <w:p>
+      <w:pPr>
+        <w:pStyle w:val="NormalWeb"/>
+        <w:numPr>
+          <w:ilvl w:val="1"/>
+          <w:numId w:val="4"/>
+        </w:numPr>
+        <w:shd w:val="clear" w:color="auto" w:fill="FFFFFF"/>
+        <w:rPr>
+          <w:rFonts w:ascii="Segoe UI" w:hAnsi="Segoe UI" w:cs="Segoe UI"/>
+          <w:color w:val="171717"/>
+        </w:rPr>
+      </w:pPr>
+      <w:hyperlink r:id="rId92" w:history="1">
+        <w:r>
+          <w:rPr>
+            <w:rStyle w:val="Hyperlink"/>
+            <w:rFonts w:ascii="Segoe UI" w:hAnsi="Segoe UI" w:cs="Segoe UI"/>
+          </w:rPr>
+          <w:t>Other Implementation Issues for Audio Drivers</w:t>
         </w:r>
       </w:hyperlink>
     </w:p>
@@ -473,7 +2535,7 @@
           <w:szCs w:val="24"/>
         </w:rPr>
       </w:pPr>
-      <w:hyperlink r:id="rId12" w:history="1">
+      <w:hyperlink r:id="rId93" w:history="1">
         <w:r>
           <w:rPr>
             <w:rFonts w:ascii="Segoe UI" w:eastAsia="Times New Roman" w:hAnsi="Segoe UI" w:cs="Segoe UI"/>
@@ -482,17 +2544,12 @@
             <w:szCs w:val="24"/>
             <w:u w:val="single"/>
           </w:rPr>
-          <w:t>WDM Audio Architecture: Advanced Topics</w:t>
-        </w:r>
-      </w:hyperlink>
-    </w:p>
-    <w:p>
-      <w:pPr>
-        <w:pStyle w:val="ListParagraph"/>
-        <w:numPr>
-          <w:ilvl w:val="0"/>
-          <w:numId w:val="4"/>
-        </w:numPr>
+          <w:t>Legacy Audio Interfaces</w:t>
+        </w:r>
+      </w:hyperlink>
+    </w:p>
+    <w:p>
+      <w:pPr>
         <w:shd w:val="clear" w:color="auto" w:fill="FFFFFF"/>
         <w:spacing w:before="100" w:beforeAutospacing="1" w:after="100" w:afterAutospacing="1" w:line="240" w:lineRule="auto"/>
         <w:rPr>
@@ -502,153 +2559,35 @@
           <w:szCs w:val="24"/>
         </w:rPr>
       </w:pPr>
-      <w:hyperlink r:id="rId13" w:history="1">
-        <w:r>
-          <w:rPr>
-            <w:rFonts w:ascii="Segoe UI" w:eastAsia="Times New Roman" w:hAnsi="Segoe UI" w:cs="Segoe UI"/>
-            <w:color w:val="0000FF"/>
-            <w:sz w:val="24"/>
-            <w:szCs w:val="24"/>
-            <w:u w:val="single"/>
-          </w:rPr>
-          <w:t>WDM Audio Support in Different Versions of Windows</w:t>
-        </w:r>
-      </w:hyperlink>
-    </w:p>
-    <w:p>
-      <w:pPr>
-        <w:pStyle w:val="ListParagraph"/>
-        <w:numPr>
-          <w:ilvl w:val="0"/>
-          <w:numId w:val="4"/>
-        </w:numPr>
-        <w:shd w:val="clear" w:color="auto" w:fill="FFFFFF"/>
-        <w:spacing w:before="100" w:beforeAutospacing="1" w:after="100" w:afterAutospacing="1" w:line="240" w:lineRule="auto"/>
-        <w:rPr>
-          <w:rFonts w:ascii="Segoe UI" w:eastAsia="Times New Roman" w:hAnsi="Segoe UI" w:cs="Segoe UI"/>
+      <w:r>
+        <w:rPr>
+          <w:rFonts w:asciiTheme="minorEastAsia" w:hAnsiTheme="minorEastAsia" w:cs="Segoe UI" w:hint="eastAsia"/>
           <w:color w:val="171717"/>
           <w:sz w:val="24"/>
           <w:szCs w:val="24"/>
         </w:rPr>
-      </w:pPr>
-      <w:hyperlink r:id="rId14" w:history="1">
-        <w:r>
-          <w:rPr>
-            <w:rFonts w:ascii="Segoe UI" w:eastAsia="Times New Roman" w:hAnsi="Segoe UI" w:cs="Segoe UI"/>
-            <w:color w:val="0000FF"/>
-            <w:sz w:val="24"/>
-            <w:szCs w:val="24"/>
-            <w:u w:val="single"/>
-          </w:rPr>
-          <w:t>Windows Audio Processing Objects</w:t>
-        </w:r>
-      </w:hyperlink>
-      <w:r>
-        <w:rPr>
+        <w:t>参考手册:</w:t>
+      </w:r>
+    </w:p>
+    <w:p>
+      <w:pPr>
+        <w:pStyle w:val="ListParagraph"/>
+        <w:numPr>
+          <w:ilvl w:val="0"/>
+          <w:numId w:val="3"/>
+        </w:numPr>
+        <w:shd w:val="clear" w:color="auto" w:fill="FFFFFF"/>
+        <w:spacing w:before="100" w:beforeAutospacing="1" w:after="100" w:afterAutospacing="1" w:line="240" w:lineRule="auto"/>
+        <w:rPr>
+          <w:rStyle w:val="Hyperlink"/>
           <w:rFonts w:ascii="Segoe UI" w:eastAsia="Times New Roman" w:hAnsi="Segoe UI" w:cs="Segoe UI"/>
           <w:color w:val="171717"/>
           <w:sz w:val="24"/>
           <w:szCs w:val="24"/>
-        </w:rPr>
-        <w:t xml:space="preserve"> </w:t>
-      </w:r>
-    </w:p>
-    <w:p>
-      <w:pPr>
-        <w:pStyle w:val="ListParagraph"/>
-        <w:numPr>
-          <w:ilvl w:val="0"/>
-          <w:numId w:val="4"/>
-        </w:numPr>
-        <w:shd w:val="clear" w:color="auto" w:fill="FFFFFF"/>
-        <w:spacing w:before="100" w:beforeAutospacing="1" w:after="100" w:afterAutospacing="1" w:line="240" w:lineRule="auto"/>
-        <w:rPr>
-          <w:rFonts w:ascii="Segoe UI" w:eastAsia="Times New Roman" w:hAnsi="Segoe UI" w:cs="Segoe UI"/>
-          <w:color w:val="171717"/>
-          <w:sz w:val="24"/>
-          <w:szCs w:val="24"/>
-        </w:rPr>
-      </w:pPr>
-      <w:hyperlink r:id="rId15" w:history="1">
-        <w:r>
-          <w:rPr>
-            <w:rFonts w:ascii="Segoe UI" w:eastAsia="Times New Roman" w:hAnsi="Segoe UI" w:cs="Segoe UI"/>
-            <w:color w:val="0000FF"/>
-            <w:sz w:val="24"/>
-            <w:szCs w:val="24"/>
-            <w:u w:val="single"/>
-          </w:rPr>
-          <w:t>Audio Miniport Drivers</w:t>
-        </w:r>
-      </w:hyperlink>
-    </w:p>
-    <w:p>
-      <w:pPr>
-        <w:pStyle w:val="ListParagraph"/>
-        <w:numPr>
-          <w:ilvl w:val="0"/>
-          <w:numId w:val="4"/>
-        </w:numPr>
-        <w:shd w:val="clear" w:color="auto" w:fill="FFFFFF"/>
-        <w:spacing w:before="100" w:beforeAutospacing="1" w:after="100" w:afterAutospacing="1" w:line="240" w:lineRule="auto"/>
-        <w:rPr>
-          <w:rFonts w:ascii="Segoe UI" w:eastAsia="Times New Roman" w:hAnsi="Segoe UI" w:cs="Segoe UI"/>
-          <w:color w:val="171717"/>
-          <w:sz w:val="24"/>
-          <w:szCs w:val="24"/>
-        </w:rPr>
-      </w:pPr>
-      <w:hyperlink r:id="rId16" w:history="1">
-        <w:r>
-          <w:rPr>
-            <w:rFonts w:ascii="Segoe UI" w:eastAsia="Times New Roman" w:hAnsi="Segoe UI" w:cs="Segoe UI"/>
-            <w:color w:val="0000FF"/>
-            <w:sz w:val="24"/>
-            <w:szCs w:val="24"/>
-            <w:u w:val="single"/>
-          </w:rPr>
-          <w:t>Legacy Audio Interfaces</w:t>
-        </w:r>
-      </w:hyperlink>
-    </w:p>
-    <w:p>
-      <w:pPr>
-        <w:shd w:val="clear" w:color="auto" w:fill="FFFFFF"/>
-        <w:spacing w:before="100" w:beforeAutospacing="1" w:after="100" w:afterAutospacing="1" w:line="240" w:lineRule="auto"/>
-        <w:rPr>
-          <w:rFonts w:ascii="Segoe UI" w:eastAsia="Times New Roman" w:hAnsi="Segoe UI" w:cs="Segoe UI"/>
-          <w:color w:val="171717"/>
-          <w:sz w:val="24"/>
-          <w:szCs w:val="24"/>
-        </w:rPr>
-      </w:pPr>
-      <w:r>
-        <w:rPr>
-          <w:rFonts w:asciiTheme="minorEastAsia" w:hAnsiTheme="minorEastAsia" w:cs="Segoe UI" w:hint="eastAsia"/>
-          <w:color w:val="171717"/>
-          <w:sz w:val="24"/>
-          <w:szCs w:val="24"/>
-        </w:rPr>
-        <w:t>参考手册:</w:t>
-      </w:r>
-    </w:p>
-    <w:p>
-      <w:pPr>
-        <w:pStyle w:val="ListParagraph"/>
-        <w:numPr>
-          <w:ilvl w:val="0"/>
-          <w:numId w:val="3"/>
-        </w:numPr>
-        <w:shd w:val="clear" w:color="auto" w:fill="FFFFFF"/>
-        <w:spacing w:before="100" w:beforeAutospacing="1" w:after="100" w:afterAutospacing="1" w:line="240" w:lineRule="auto"/>
-        <w:rPr>
-          <w:rFonts w:ascii="Segoe UI" w:eastAsia="Times New Roman" w:hAnsi="Segoe UI" w:cs="Segoe UI"/>
-          <w:color w:val="171717"/>
-          <w:sz w:val="24"/>
-          <w:szCs w:val="24"/>
-        </w:rPr>
-      </w:pPr>
-      <w:hyperlink r:id="rId17" w:history="1">
+          <w:u w:val="none"/>
+        </w:rPr>
+      </w:pPr>
+      <w:hyperlink r:id="rId94" w:history="1">
         <w:r>
           <w:rPr>
             <w:rStyle w:val="Hyperlink"/>
@@ -657,6 +2596,318 @@
             <w:szCs w:val="24"/>
           </w:rPr>
           <w:t>Audio Devices DDI Reference</w:t>
+        </w:r>
+      </w:hyperlink>
+    </w:p>
+    <w:p>
+      <w:pPr>
+        <w:numPr>
+          <w:ilvl w:val="1"/>
+          <w:numId w:val="3"/>
+        </w:numPr>
+        <w:shd w:val="clear" w:color="auto" w:fill="FFFFFF"/>
+        <w:spacing w:after="0" w:line="240" w:lineRule="auto"/>
+        <w:rPr>
+          <w:rFonts w:ascii="Segoe UI" w:hAnsi="Segoe UI" w:cs="Segoe UI"/>
+          <w:color w:val="171717"/>
+        </w:rPr>
+      </w:pPr>
+      <w:hyperlink r:id="rId95" w:history="1">
+        <w:r>
+          <w:rPr>
+            <w:rStyle w:val="Hyperlink"/>
+            <w:rFonts w:ascii="Segoe UI" w:hAnsi="Segoe UI" w:cs="Segoe UI"/>
+            <w:u w:val="none"/>
+          </w:rPr>
+          <w:t>Audio Drivers Enumerations</w:t>
+        </w:r>
+      </w:hyperlink>
+    </w:p>
+    <w:p>
+      <w:pPr>
+        <w:numPr>
+          <w:ilvl w:val="1"/>
+          <w:numId w:val="3"/>
+        </w:numPr>
+        <w:shd w:val="clear" w:color="auto" w:fill="FFFFFF"/>
+        <w:spacing w:after="0" w:line="240" w:lineRule="auto"/>
+        <w:rPr>
+          <w:rFonts w:ascii="Segoe UI" w:hAnsi="Segoe UI" w:cs="Segoe UI"/>
+          <w:color w:val="171717"/>
+        </w:rPr>
+      </w:pPr>
+      <w:hyperlink r:id="rId96" w:history="1">
+        <w:r>
+          <w:rPr>
+            <w:rStyle w:val="Hyperlink"/>
+            <w:rFonts w:ascii="Segoe UI" w:hAnsi="Segoe UI" w:cs="Segoe UI"/>
+            <w:u w:val="none"/>
+          </w:rPr>
+          <w:t>Audio Drivers Property Sets</w:t>
+        </w:r>
+      </w:hyperlink>
+    </w:p>
+    <w:p>
+      <w:pPr>
+        <w:numPr>
+          <w:ilvl w:val="1"/>
+          <w:numId w:val="3"/>
+        </w:numPr>
+        <w:shd w:val="clear" w:color="auto" w:fill="FFFFFF"/>
+        <w:spacing w:after="0" w:line="240" w:lineRule="auto"/>
+        <w:rPr>
+          <w:rFonts w:ascii="Segoe UI" w:hAnsi="Segoe UI" w:cs="Segoe UI"/>
+          <w:color w:val="171717"/>
+        </w:rPr>
+      </w:pPr>
+      <w:hyperlink r:id="rId97" w:history="1">
+        <w:r>
+          <w:rPr>
+            <w:rStyle w:val="Hyperlink"/>
+            <w:rFonts w:ascii="Segoe UI" w:hAnsi="Segoe UI" w:cs="Segoe UI"/>
+            <w:u w:val="none"/>
+          </w:rPr>
+          <w:t>Audio Drivers Event Sets</w:t>
+        </w:r>
+      </w:hyperlink>
+    </w:p>
+    <w:p>
+      <w:pPr>
+        <w:numPr>
+          <w:ilvl w:val="1"/>
+          <w:numId w:val="3"/>
+        </w:numPr>
+        <w:shd w:val="clear" w:color="auto" w:fill="FFFFFF"/>
+        <w:spacing w:after="0" w:line="240" w:lineRule="auto"/>
+        <w:rPr>
+          <w:rFonts w:ascii="Segoe UI" w:hAnsi="Segoe UI" w:cs="Segoe UI"/>
+          <w:color w:val="171717"/>
+        </w:rPr>
+      </w:pPr>
+      <w:hyperlink r:id="rId98" w:history="1">
+        <w:r>
+          <w:rPr>
+            <w:rStyle w:val="Hyperlink"/>
+            <w:rFonts w:ascii="Segoe UI" w:hAnsi="Segoe UI" w:cs="Segoe UI"/>
+            <w:u w:val="none"/>
+          </w:rPr>
+          <w:t>Audio Topology Nodes</w:t>
+        </w:r>
+      </w:hyperlink>
+    </w:p>
+    <w:p>
+      <w:pPr>
+        <w:numPr>
+          <w:ilvl w:val="1"/>
+          <w:numId w:val="3"/>
+        </w:numPr>
+        <w:shd w:val="clear" w:color="auto" w:fill="FFFFFF"/>
+        <w:spacing w:after="0" w:line="240" w:lineRule="auto"/>
+        <w:rPr>
+          <w:rFonts w:ascii="Segoe UI" w:hAnsi="Segoe UI" w:cs="Segoe UI"/>
+          <w:color w:val="171717"/>
+        </w:rPr>
+      </w:pPr>
+      <w:hyperlink r:id="rId99" w:history="1">
+        <w:r>
+          <w:rPr>
+            <w:rStyle w:val="Hyperlink"/>
+            <w:rFonts w:ascii="Segoe UI" w:hAnsi="Segoe UI" w:cs="Segoe UI"/>
+            <w:u w:val="none"/>
+          </w:rPr>
+          <w:t>Audio Drivers Structures</w:t>
+        </w:r>
+      </w:hyperlink>
+    </w:p>
+    <w:p>
+      <w:pPr>
+        <w:numPr>
+          <w:ilvl w:val="1"/>
+          <w:numId w:val="3"/>
+        </w:numPr>
+        <w:shd w:val="clear" w:color="auto" w:fill="FFFFFF"/>
+        <w:spacing w:after="0" w:line="240" w:lineRule="auto"/>
+        <w:rPr>
+          <w:rFonts w:ascii="Segoe UI" w:hAnsi="Segoe UI" w:cs="Segoe UI"/>
+          <w:color w:val="171717"/>
+        </w:rPr>
+      </w:pPr>
+      <w:hyperlink r:id="rId100" w:history="1">
+        <w:r>
+          <w:rPr>
+            <w:rStyle w:val="Hyperlink"/>
+            <w:rFonts w:ascii="Segoe UI" w:hAnsi="Segoe UI" w:cs="Segoe UI"/>
+            <w:u w:val="none"/>
+          </w:rPr>
+          <w:t>Audio Drivers Interfaces</w:t>
+        </w:r>
+      </w:hyperlink>
+    </w:p>
+    <w:p>
+      <w:pPr>
+        <w:numPr>
+          <w:ilvl w:val="1"/>
+          <w:numId w:val="3"/>
+        </w:numPr>
+        <w:shd w:val="clear" w:color="auto" w:fill="FFFFFF"/>
+        <w:spacing w:after="0" w:line="240" w:lineRule="auto"/>
+        <w:rPr>
+          <w:rFonts w:ascii="Segoe UI" w:hAnsi="Segoe UI" w:cs="Segoe UI"/>
+          <w:color w:val="171717"/>
+        </w:rPr>
+      </w:pPr>
+      <w:hyperlink r:id="rId101" w:history="1">
+        <w:r>
+          <w:rPr>
+            <w:rStyle w:val="Hyperlink"/>
+            <w:rFonts w:ascii="Segoe UI" w:hAnsi="Segoe UI" w:cs="Segoe UI"/>
+            <w:u w:val="none"/>
+          </w:rPr>
+          <w:t>Bluetooth HFP DDI Reference</w:t>
+        </w:r>
+      </w:hyperlink>
+    </w:p>
+    <w:p>
+      <w:pPr>
+        <w:numPr>
+          <w:ilvl w:val="1"/>
+          <w:numId w:val="3"/>
+        </w:numPr>
+        <w:shd w:val="clear" w:color="auto" w:fill="FFFFFF"/>
+        <w:spacing w:after="0" w:line="240" w:lineRule="auto"/>
+        <w:rPr>
+          <w:rFonts w:ascii="Segoe UI" w:hAnsi="Segoe UI" w:cs="Segoe UI"/>
+          <w:color w:val="171717"/>
+        </w:rPr>
+      </w:pPr>
+      <w:hyperlink r:id="rId102" w:history="1">
+        <w:r>
+          <w:rPr>
+            <w:rStyle w:val="Hyperlink"/>
+            <w:rFonts w:ascii="Segoe UI" w:hAnsi="Segoe UI" w:cs="Segoe UI"/>
+            <w:u w:val="none"/>
+          </w:rPr>
+          <w:t>High Definition Audio DDI Reference</w:t>
+        </w:r>
+      </w:hyperlink>
+    </w:p>
+    <w:p>
+      <w:pPr>
+        <w:numPr>
+          <w:ilvl w:val="1"/>
+          <w:numId w:val="3"/>
+        </w:numPr>
+        <w:shd w:val="clear" w:color="auto" w:fill="FFFFFF"/>
+        <w:spacing w:after="0" w:line="240" w:lineRule="auto"/>
+        <w:rPr>
+          <w:rFonts w:ascii="Segoe UI" w:hAnsi="Segoe UI" w:cs="Segoe UI"/>
+          <w:color w:val="171717"/>
+        </w:rPr>
+      </w:pPr>
+      <w:hyperlink r:id="rId103" w:history="1">
+        <w:r>
+          <w:rPr>
+            <w:rStyle w:val="Hyperlink"/>
+            <w:rFonts w:ascii="Segoe UI" w:hAnsi="Segoe UI" w:cs="Segoe UI"/>
+            <w:u w:val="none"/>
+          </w:rPr>
+          <w:t>DRM Functions</w:t>
+        </w:r>
+      </w:hyperlink>
+    </w:p>
+    <w:p>
+      <w:pPr>
+        <w:numPr>
+          <w:ilvl w:val="1"/>
+          <w:numId w:val="3"/>
+        </w:numPr>
+        <w:shd w:val="clear" w:color="auto" w:fill="FFFFFF"/>
+        <w:spacing w:after="0" w:line="240" w:lineRule="auto"/>
+        <w:rPr>
+          <w:rFonts w:ascii="Segoe UI" w:hAnsi="Segoe UI" w:cs="Segoe UI"/>
+          <w:color w:val="171717"/>
+        </w:rPr>
+      </w:pPr>
+      <w:hyperlink r:id="rId104" w:history="1">
+        <w:r>
+          <w:rPr>
+            <w:rStyle w:val="Hyperlink"/>
+            <w:rFonts w:ascii="Segoe UI" w:hAnsi="Segoe UI" w:cs="Segoe UI"/>
+            <w:u w:val="none"/>
+          </w:rPr>
+          <w:t>Audio Device Messages for MIDI</w:t>
+        </w:r>
+      </w:hyperlink>
+    </w:p>
+    <w:p>
+      <w:pPr>
+        <w:numPr>
+          <w:ilvl w:val="1"/>
+          <w:numId w:val="3"/>
+        </w:numPr>
+        <w:shd w:val="clear" w:color="auto" w:fill="FFFFFF"/>
+        <w:spacing w:after="0" w:line="240" w:lineRule="auto"/>
+        <w:rPr>
+          <w:rFonts w:ascii="Segoe UI" w:hAnsi="Segoe UI" w:cs="Segoe UI"/>
+          <w:color w:val="171717"/>
+        </w:rPr>
+      </w:pPr>
+      <w:hyperlink r:id="rId105" w:history="1">
+        <w:r>
+          <w:rPr>
+            <w:rStyle w:val="Hyperlink"/>
+            <w:rFonts w:ascii="Segoe UI" w:hAnsi="Segoe UI" w:cs="Segoe UI"/>
+            <w:u w:val="none"/>
+          </w:rPr>
+          <w:t>Legacy Audio Device Messages</w:t>
+        </w:r>
+      </w:hyperlink>
+    </w:p>
+    <w:p>
+      <w:pPr>
+        <w:numPr>
+          <w:ilvl w:val="1"/>
+          <w:numId w:val="3"/>
+        </w:numPr>
+        <w:shd w:val="clear" w:color="auto" w:fill="FFFFFF"/>
+        <w:spacing w:after="0" w:line="240" w:lineRule="auto"/>
+        <w:rPr>
+          <w:rFonts w:ascii="Segoe UI" w:hAnsi="Segoe UI" w:cs="Segoe UI"/>
+          <w:color w:val="171717"/>
+        </w:rPr>
+      </w:pPr>
+      <w:hyperlink r:id="rId106" w:history="1">
+        <w:r>
+          <w:rPr>
+            <w:rStyle w:val="Hyperlink"/>
+            <w:rFonts w:ascii="Segoe UI" w:hAnsi="Segoe UI" w:cs="Segoe UI"/>
+            <w:u w:val="none"/>
+          </w:rPr>
+          <w:t>Media-Class INF Extensions</w:t>
+        </w:r>
+      </w:hyperlink>
+    </w:p>
+    <w:p>
+      <w:pPr>
+        <w:numPr>
+          <w:ilvl w:val="1"/>
+          <w:numId w:val="3"/>
+        </w:numPr>
+        <w:shd w:val="clear" w:color="auto" w:fill="FFFFFF"/>
+        <w:spacing w:after="0" w:line="240" w:lineRule="auto"/>
+        <w:rPr>
+          <w:rFonts w:ascii="Segoe UI" w:hAnsi="Segoe UI" w:cs="Segoe UI"/>
+          <w:color w:val="171717"/>
+        </w:rPr>
+      </w:pPr>
+      <w:hyperlink r:id="rId107" w:history="1">
+        <w:r>
+          <w:rPr>
+            <w:rStyle w:val="Hyperlink"/>
+            <w:rFonts w:ascii="Segoe UI" w:hAnsi="Segoe UI" w:cs="Segoe UI"/>
+            <w:u w:val="none"/>
+          </w:rPr>
+          <w:t>Port Class Audio Driver Reference</w:t>
         </w:r>
       </w:hyperlink>
     </w:p>
@@ -787,6 +3038,155 @@
     </w:lvl>
   </w:abstractNum>
   <w:abstractNum w:abstractNumId="1" w15:restartNumberingAfterBreak="0">
+    <w:nsid w:val="11D66EEE"/>
+    <w:multiLevelType w:val="multilevel"/>
+    <w:tmpl w:val="C810BB22"/>
+    <w:lvl w:ilvl="0">
+      <w:start w:val="1"/>
+      <w:numFmt w:val="bullet"/>
+      <w:lvlText w:val=""/>
+      <w:lvlJc w:val="left"/>
+      <w:pPr>
+        <w:tabs>
+          <w:tab w:val="num" w:pos="720"/>
+        </w:tabs>
+        <w:ind w:left="720" w:hanging="360"/>
+      </w:pPr>
+      <w:rPr>
+        <w:rFonts w:ascii="Symbol" w:hAnsi="Symbol" w:hint="default"/>
+        <w:sz w:val="20"/>
+      </w:rPr>
+    </w:lvl>
+    <w:lvl w:ilvl="1" w:tentative="1">
+      <w:start w:val="1"/>
+      <w:numFmt w:val="bullet"/>
+      <w:lvlText w:val="o"/>
+      <w:lvlJc w:val="left"/>
+      <w:pPr>
+        <w:tabs>
+          <w:tab w:val="num" w:pos="1440"/>
+        </w:tabs>
+        <w:ind w:left="1440" w:hanging="360"/>
+      </w:pPr>
+      <w:rPr>
+        <w:rFonts w:ascii="Courier New" w:hAnsi="Courier New" w:hint="default"/>
+        <w:sz w:val="20"/>
+      </w:rPr>
+    </w:lvl>
+    <w:lvl w:ilvl="2" w:tentative="1">
+      <w:start w:val="1"/>
+      <w:numFmt w:val="bullet"/>
+      <w:lvlText w:val=""/>
+      <w:lvlJc w:val="left"/>
+      <w:pPr>
+        <w:tabs>
+          <w:tab w:val="num" w:pos="2160"/>
+        </w:tabs>
+        <w:ind w:left="2160" w:hanging="360"/>
+      </w:pPr>
+      <w:rPr>
+        <w:rFonts w:ascii="Wingdings" w:hAnsi="Wingdings" w:hint="default"/>
+        <w:sz w:val="20"/>
+      </w:rPr>
+    </w:lvl>
+    <w:lvl w:ilvl="3" w:tentative="1">
+      <w:start w:val="1"/>
+      <w:numFmt w:val="bullet"/>
+      <w:lvlText w:val=""/>
+      <w:lvlJc w:val="left"/>
+      <w:pPr>
+        <w:tabs>
+          <w:tab w:val="num" w:pos="2880"/>
+        </w:tabs>
+        <w:ind w:left="2880" w:hanging="360"/>
+      </w:pPr>
+      <w:rPr>
+        <w:rFonts w:ascii="Wingdings" w:hAnsi="Wingdings" w:hint="default"/>
+        <w:sz w:val="20"/>
+      </w:rPr>
+    </w:lvl>
+    <w:lvl w:ilvl="4" w:tentative="1">
+      <w:start w:val="1"/>
+      <w:numFmt w:val="bullet"/>
+      <w:lvlText w:val=""/>
+      <w:lvlJc w:val="left"/>
+      <w:pPr>
+        <w:tabs>
+          <w:tab w:val="num" w:pos="3600"/>
+        </w:tabs>
+        <w:ind w:left="3600" w:hanging="360"/>
+      </w:pPr>
+      <w:rPr>
+        <w:rFonts w:ascii="Wingdings" w:hAnsi="Wingdings" w:hint="default"/>
+        <w:sz w:val="20"/>
+      </w:rPr>
+    </w:lvl>
+    <w:lvl w:ilvl="5" w:tentative="1">
+      <w:start w:val="1"/>
+      <w:numFmt w:val="bullet"/>
+      <w:lvlText w:val=""/>
+      <w:lvlJc w:val="left"/>
+      <w:pPr>
+        <w:tabs>
+          <w:tab w:val="num" w:pos="4320"/>
+        </w:tabs>
+        <w:ind w:left="4320" w:hanging="360"/>
+      </w:pPr>
+      <w:rPr>
+        <w:rFonts w:ascii="Wingdings" w:hAnsi="Wingdings" w:hint="default"/>
+        <w:sz w:val="20"/>
+      </w:rPr>
+    </w:lvl>
+    <w:lvl w:ilvl="6" w:tentative="1">
+      <w:start w:val="1"/>
+      <w:numFmt w:val="bullet"/>
+      <w:lvlText w:val=""/>
+      <w:lvlJc w:val="left"/>
+      <w:pPr>
+        <w:tabs>
+          <w:tab w:val="num" w:pos="5040"/>
+        </w:tabs>
+        <w:ind w:left="5040" w:hanging="360"/>
+      </w:pPr>
+      <w:rPr>
+        <w:rFonts w:ascii="Wingdings" w:hAnsi="Wingdings" w:hint="default"/>
+        <w:sz w:val="20"/>
+      </w:rPr>
+    </w:lvl>
+    <w:lvl w:ilvl="7" w:tentative="1">
+      <w:start w:val="1"/>
+      <w:numFmt w:val="bullet"/>
+      <w:lvlText w:val=""/>
+      <w:lvlJc w:val="left"/>
+      <w:pPr>
+        <w:tabs>
+          <w:tab w:val="num" w:pos="5760"/>
+        </w:tabs>
+        <w:ind w:left="5760" w:hanging="360"/>
+      </w:pPr>
+      <w:rPr>
+        <w:rFonts w:ascii="Wingdings" w:hAnsi="Wingdings" w:hint="default"/>
+        <w:sz w:val="20"/>
+      </w:rPr>
+    </w:lvl>
+    <w:lvl w:ilvl="8" w:tentative="1">
+      <w:start w:val="1"/>
+      <w:numFmt w:val="bullet"/>
+      <w:lvlText w:val=""/>
+      <w:lvlJc w:val="left"/>
+      <w:pPr>
+        <w:tabs>
+          <w:tab w:val="num" w:pos="6480"/>
+        </w:tabs>
+        <w:ind w:left="6480" w:hanging="360"/>
+      </w:pPr>
+      <w:rPr>
+        <w:rFonts w:ascii="Wingdings" w:hAnsi="Wingdings" w:hint="default"/>
+        <w:sz w:val="20"/>
+      </w:rPr>
+    </w:lvl>
+  </w:abstractNum>
+  <w:abstractNum w:abstractNumId="2" w15:restartNumberingAfterBreak="0">
     <w:nsid w:val="2ABC1EE9"/>
     <w:multiLevelType w:val="multilevel"/>
     <w:tmpl w:val="1944C96A"/>
@@ -935,7 +3335,7 @@
       </w:rPr>
     </w:lvl>
   </w:abstractNum>
-  <w:abstractNum w:abstractNumId="2" w15:restartNumberingAfterBreak="0">
+  <w:abstractNum w:abstractNumId="3" w15:restartNumberingAfterBreak="0">
     <w:nsid w:val="352E5EEE"/>
     <w:multiLevelType w:val="hybridMultilevel"/>
     <w:tmpl w:val="1F845D74"/>
@@ -951,7 +3351,7 @@
         <w:rFonts w:ascii="Symbol" w:hAnsi="Symbol" w:hint="default"/>
       </w:rPr>
     </w:lvl>
-    <w:lvl w:ilvl="1" w:tplc="04090003" w:tentative="1">
+    <w:lvl w:ilvl="1" w:tplc="04090003">
       <w:start w:val="1"/>
       <w:numFmt w:val="bullet"/>
       <w:lvlText w:val="o"/>
@@ -963,7 +3363,7 @@
         <w:rFonts w:ascii="Courier New" w:hAnsi="Courier New" w:cs="Courier New" w:hint="default"/>
       </w:rPr>
     </w:lvl>
-    <w:lvl w:ilvl="2" w:tplc="04090005" w:tentative="1">
+    <w:lvl w:ilvl="2" w:tplc="04090005">
       <w:start w:val="1"/>
       <w:numFmt w:val="bullet"/>
       <w:lvlText w:val=""/>
@@ -1048,7 +3448,156 @@
       </w:rPr>
     </w:lvl>
   </w:abstractNum>
-  <w:abstractNum w:abstractNumId="3" w15:restartNumberingAfterBreak="0">
+  <w:abstractNum w:abstractNumId="4" w15:restartNumberingAfterBreak="0">
+    <w:nsid w:val="755E7604"/>
+    <w:multiLevelType w:val="multilevel"/>
+    <w:tmpl w:val="ADB8F130"/>
+    <w:lvl w:ilvl="0">
+      <w:start w:val="1"/>
+      <w:numFmt w:val="bullet"/>
+      <w:lvlText w:val=""/>
+      <w:lvlJc w:val="left"/>
+      <w:pPr>
+        <w:tabs>
+          <w:tab w:val="num" w:pos="720"/>
+        </w:tabs>
+        <w:ind w:left="720" w:hanging="360"/>
+      </w:pPr>
+      <w:rPr>
+        <w:rFonts w:ascii="Symbol" w:hAnsi="Symbol" w:hint="default"/>
+        <w:sz w:val="20"/>
+      </w:rPr>
+    </w:lvl>
+    <w:lvl w:ilvl="1" w:tentative="1">
+      <w:start w:val="1"/>
+      <w:numFmt w:val="bullet"/>
+      <w:lvlText w:val="o"/>
+      <w:lvlJc w:val="left"/>
+      <w:pPr>
+        <w:tabs>
+          <w:tab w:val="num" w:pos="1440"/>
+        </w:tabs>
+        <w:ind w:left="1440" w:hanging="360"/>
+      </w:pPr>
+      <w:rPr>
+        <w:rFonts w:ascii="Courier New" w:hAnsi="Courier New" w:hint="default"/>
+        <w:sz w:val="20"/>
+      </w:rPr>
+    </w:lvl>
+    <w:lvl w:ilvl="2" w:tentative="1">
+      <w:start w:val="1"/>
+      <w:numFmt w:val="bullet"/>
+      <w:lvlText w:val=""/>
+      <w:lvlJc w:val="left"/>
+      <w:pPr>
+        <w:tabs>
+          <w:tab w:val="num" w:pos="2160"/>
+        </w:tabs>
+        <w:ind w:left="2160" w:hanging="360"/>
+      </w:pPr>
+      <w:rPr>
+        <w:rFonts w:ascii="Wingdings" w:hAnsi="Wingdings" w:hint="default"/>
+        <w:sz w:val="20"/>
+      </w:rPr>
+    </w:lvl>
+    <w:lvl w:ilvl="3" w:tentative="1">
+      <w:start w:val="1"/>
+      <w:numFmt w:val="bullet"/>
+      <w:lvlText w:val=""/>
+      <w:lvlJc w:val="left"/>
+      <w:pPr>
+        <w:tabs>
+          <w:tab w:val="num" w:pos="2880"/>
+        </w:tabs>
+        <w:ind w:left="2880" w:hanging="360"/>
+      </w:pPr>
+      <w:rPr>
+        <w:rFonts w:ascii="Wingdings" w:hAnsi="Wingdings" w:hint="default"/>
+        <w:sz w:val="20"/>
+      </w:rPr>
+    </w:lvl>
+    <w:lvl w:ilvl="4" w:tentative="1">
+      <w:start w:val="1"/>
+      <w:numFmt w:val="bullet"/>
+      <w:lvlText w:val=""/>
+      <w:lvlJc w:val="left"/>
+      <w:pPr>
+        <w:tabs>
+          <w:tab w:val="num" w:pos="3600"/>
+        </w:tabs>
+        <w:ind w:left="3600" w:hanging="360"/>
+      </w:pPr>
+      <w:rPr>
+        <w:rFonts w:ascii="Wingdings" w:hAnsi="Wingdings" w:hint="default"/>
+        <w:sz w:val="20"/>
+      </w:rPr>
+    </w:lvl>
+    <w:lvl w:ilvl="5" w:tentative="1">
+      <w:start w:val="1"/>
+      <w:numFmt w:val="bullet"/>
+      <w:lvlText w:val=""/>
+      <w:lvlJc w:val="left"/>
+      <w:pPr>
+        <w:tabs>
+          <w:tab w:val="num" w:pos="4320"/>
+        </w:tabs>
+        <w:ind w:left="4320" w:hanging="360"/>
+      </w:pPr>
+      <w:rPr>
+        <w:rFonts w:ascii="Wingdings" w:hAnsi="Wingdings" w:hint="default"/>
+        <w:sz w:val="20"/>
+      </w:rPr>
+    </w:lvl>
+    <w:lvl w:ilvl="6" w:tentative="1">
+      <w:start w:val="1"/>
+      <w:numFmt w:val="bullet"/>
+      <w:lvlText w:val=""/>
+      <w:lvlJc w:val="left"/>
+      <w:pPr>
+        <w:tabs>
+          <w:tab w:val="num" w:pos="5040"/>
+        </w:tabs>
+        <w:ind w:left="5040" w:hanging="360"/>
+      </w:pPr>
+      <w:rPr>
+        <w:rFonts w:ascii="Wingdings" w:hAnsi="Wingdings" w:hint="default"/>
+        <w:sz w:val="20"/>
+      </w:rPr>
+    </w:lvl>
+    <w:lvl w:ilvl="7" w:tentative="1">
+      <w:start w:val="1"/>
+      <w:numFmt w:val="bullet"/>
+      <w:lvlText w:val=""/>
+      <w:lvlJc w:val="left"/>
+      <w:pPr>
+        <w:tabs>
+          <w:tab w:val="num" w:pos="5760"/>
+        </w:tabs>
+        <w:ind w:left="5760" w:hanging="360"/>
+      </w:pPr>
+      <w:rPr>
+        <w:rFonts w:ascii="Wingdings" w:hAnsi="Wingdings" w:hint="default"/>
+        <w:sz w:val="20"/>
+      </w:rPr>
+    </w:lvl>
+    <w:lvl w:ilvl="8" w:tentative="1">
+      <w:start w:val="1"/>
+      <w:numFmt w:val="bullet"/>
+      <w:lvlText w:val=""/>
+      <w:lvlJc w:val="left"/>
+      <w:pPr>
+        <w:tabs>
+          <w:tab w:val="num" w:pos="6480"/>
+        </w:tabs>
+        <w:ind w:left="6480" w:hanging="360"/>
+      </w:pPr>
+      <w:rPr>
+        <w:rFonts w:ascii="Wingdings" w:hAnsi="Wingdings" w:hint="default"/>
+        <w:sz w:val="20"/>
+      </w:rPr>
+    </w:lvl>
+  </w:abstractNum>
+  <w:abstractNum w:abstractNumId="5" w15:restartNumberingAfterBreak="0">
     <w:nsid w:val="7E5441C0"/>
     <w:multiLevelType w:val="hybridMultilevel"/>
     <w:tmpl w:val="457E4B4A"/>
@@ -1064,7 +3613,7 @@
         <w:rFonts w:ascii="Symbol" w:hAnsi="Symbol" w:hint="default"/>
       </w:rPr>
     </w:lvl>
-    <w:lvl w:ilvl="1" w:tplc="04090003" w:tentative="1">
+    <w:lvl w:ilvl="1" w:tplc="04090003">
       <w:start w:val="1"/>
       <w:numFmt w:val="bullet"/>
       <w:lvlText w:val="o"/>
@@ -1162,16 +3711,22 @@
     </w:lvl>
   </w:abstractNum>
   <w:num w:numId="1">
-    <w:abstractNumId w:val="1"/>
+    <w:abstractNumId w:val="2"/>
   </w:num>
   <w:num w:numId="2">
     <w:abstractNumId w:val="0"/>
   </w:num>
   <w:num w:numId="3">
+    <w:abstractNumId w:val="5"/>
+  </w:num>
+  <w:num w:numId="4">
     <w:abstractNumId w:val="3"/>
   </w:num>
-  <w:num w:numId="4">
-    <w:abstractNumId w:val="2"/>
+  <w:num w:numId="5">
+    <w:abstractNumId w:val="1"/>
+  </w:num>
+  <w:num w:numId="6">
+    <w:abstractNumId w:val="4"/>
   </w:num>
 </w:numbering>
 </file>
@@ -1647,7 +4202,6 @@
     <w:name w:val="Normal (Web)"/>
     <w:basedOn w:val="Normal"/>
     <w:uiPriority w:val="99"/>
-    <w:semiHidden/>
     <w:unhideWhenUsed/>
     <w:rsid w:val="00050216"/>
     <w:pPr>

</xml_diff>